<commit_message>
Doc et planning effectif v2
</commit_message>
<xml_diff>
--- a/Doc/Doc.docx
+++ b/Doc/Doc.docx
@@ -98,7 +98,6 @@
                         <w:szCs w:val="80"/>
                       </w:rPr>
                     </w:pPr>
-                    <w:proofErr w:type="spellStart"/>
                     <w:r>
                       <w:rPr>
                         <w:rFonts w:asciiTheme="majorHAnsi" w:eastAsiaTheme="majorEastAsia" w:hAnsiTheme="majorHAnsi" w:cstheme="majorBidi"/>
@@ -107,7 +106,6 @@
                       </w:rPr>
                       <w:t>MyMoviesList</w:t>
                     </w:r>
-                    <w:proofErr w:type="spellEnd"/>
                   </w:p>
                 </w:tc>
               </w:sdtContent>
@@ -402,7 +400,7 @@
           <w:r>
             <w:fldChar w:fldCharType="separate"/>
           </w:r>
-          <w:hyperlink w:anchor="_Toc484525545" w:history="1">
+          <w:hyperlink w:anchor="_Toc484679008" w:history="1">
             <w:r>
               <w:rPr>
                 <w:rStyle w:val="Lienhypertexte"/>
@@ -444,7 +442,7 @@
                 <w:noProof/>
                 <w:webHidden/>
               </w:rPr>
-              <w:instrText xml:space="preserve"> PAGEREF _Toc484525545 \h </w:instrText>
+              <w:instrText xml:space="preserve"> PAGEREF _Toc484679008 \h </w:instrText>
             </w:r>
             <w:r>
               <w:rPr>
@@ -488,7 +486,7 @@
               <w:lang w:eastAsia="fr-CH"/>
             </w:rPr>
           </w:pPr>
-          <w:hyperlink w:anchor="_Toc484525546" w:history="1">
+          <w:hyperlink w:anchor="_Toc484679009" w:history="1">
             <w:r>
               <w:rPr>
                 <w:rStyle w:val="Lienhypertexte"/>
@@ -530,7 +528,7 @@
                 <w:noProof/>
                 <w:webHidden/>
               </w:rPr>
-              <w:instrText xml:space="preserve"> PAGEREF _Toc484525546 \h </w:instrText>
+              <w:instrText xml:space="preserve"> PAGEREF _Toc484679009 \h </w:instrText>
             </w:r>
             <w:r>
               <w:rPr>
@@ -574,7 +572,7 @@
               <w:lang w:eastAsia="fr-CH"/>
             </w:rPr>
           </w:pPr>
-          <w:hyperlink w:anchor="_Toc484525547" w:history="1">
+          <w:hyperlink w:anchor="_Toc484679010" w:history="1">
             <w:r>
               <w:rPr>
                 <w:rStyle w:val="Lienhypertexte"/>
@@ -616,7 +614,7 @@
                 <w:noProof/>
                 <w:webHidden/>
               </w:rPr>
-              <w:instrText xml:space="preserve"> PAGEREF _Toc484525547 \h </w:instrText>
+              <w:instrText xml:space="preserve"> PAGEREF _Toc484679010 \h </w:instrText>
             </w:r>
             <w:r>
               <w:rPr>
@@ -660,7 +658,7 @@
               <w:lang w:eastAsia="fr-CH"/>
             </w:rPr>
           </w:pPr>
-          <w:hyperlink w:anchor="_Toc484525548" w:history="1">
+          <w:hyperlink w:anchor="_Toc484679011" w:history="1">
             <w:r>
               <w:rPr>
                 <w:rStyle w:val="Lienhypertexte"/>
@@ -702,7 +700,7 @@
                 <w:noProof/>
                 <w:webHidden/>
               </w:rPr>
-              <w:instrText xml:space="preserve"> PAGEREF _Toc484525548 \h </w:instrText>
+              <w:instrText xml:space="preserve"> PAGEREF _Toc484679011 \h </w:instrText>
             </w:r>
             <w:r>
               <w:rPr>
@@ -746,7 +744,7 @@
               <w:lang w:eastAsia="fr-CH"/>
             </w:rPr>
           </w:pPr>
-          <w:hyperlink w:anchor="_Toc484525549" w:history="1">
+          <w:hyperlink w:anchor="_Toc484679012" w:history="1">
             <w:r>
               <w:rPr>
                 <w:rStyle w:val="Lienhypertexte"/>
@@ -788,7 +786,7 @@
                 <w:noProof/>
                 <w:webHidden/>
               </w:rPr>
-              <w:instrText xml:space="preserve"> PAGEREF _Toc484525549 \h </w:instrText>
+              <w:instrText xml:space="preserve"> PAGEREF _Toc484679012 \h </w:instrText>
             </w:r>
             <w:r>
               <w:rPr>
@@ -832,7 +830,7 @@
               <w:lang w:eastAsia="fr-CH"/>
             </w:rPr>
           </w:pPr>
-          <w:hyperlink w:anchor="_Toc484525550" w:history="1">
+          <w:hyperlink w:anchor="_Toc484679013" w:history="1">
             <w:r>
               <w:rPr>
                 <w:rStyle w:val="Lienhypertexte"/>
@@ -874,7 +872,7 @@
                 <w:noProof/>
                 <w:webHidden/>
               </w:rPr>
-              <w:instrText xml:space="preserve"> PAGEREF _Toc484525550 \h </w:instrText>
+              <w:instrText xml:space="preserve"> PAGEREF _Toc484679013 \h </w:instrText>
             </w:r>
             <w:r>
               <w:rPr>
@@ -894,7 +892,7 @@
                 <w:noProof/>
                 <w:webHidden/>
               </w:rPr>
-              <w:t>4</w:t>
+              <w:t>3</w:t>
             </w:r>
             <w:r>
               <w:rPr>
@@ -918,7 +916,7 @@
               <w:lang w:eastAsia="fr-CH"/>
             </w:rPr>
           </w:pPr>
-          <w:hyperlink w:anchor="_Toc484525551" w:history="1">
+          <w:hyperlink w:anchor="_Toc484679014" w:history="1">
             <w:r>
               <w:rPr>
                 <w:rStyle w:val="Lienhypertexte"/>
@@ -960,7 +958,7 @@
                 <w:noProof/>
                 <w:webHidden/>
               </w:rPr>
-              <w:instrText xml:space="preserve"> PAGEREF _Toc484525551 \h </w:instrText>
+              <w:instrText xml:space="preserve"> PAGEREF _Toc484679014 \h </w:instrText>
             </w:r>
             <w:r>
               <w:rPr>
@@ -980,7 +978,7 @@
                 <w:noProof/>
                 <w:webHidden/>
               </w:rPr>
-              <w:t>4</w:t>
+              <w:t>3</w:t>
             </w:r>
             <w:r>
               <w:rPr>
@@ -1004,7 +1002,7 @@
               <w:lang w:eastAsia="fr-CH"/>
             </w:rPr>
           </w:pPr>
-          <w:hyperlink w:anchor="_Toc484525552" w:history="1">
+          <w:hyperlink w:anchor="_Toc484679015" w:history="1">
             <w:r>
               <w:rPr>
                 <w:rStyle w:val="Lienhypertexte"/>
@@ -1046,7 +1044,7 @@
                 <w:noProof/>
                 <w:webHidden/>
               </w:rPr>
-              <w:instrText xml:space="preserve"> PAGEREF _Toc484525552 \h </w:instrText>
+              <w:instrText xml:space="preserve"> PAGEREF _Toc484679015 \h </w:instrText>
             </w:r>
             <w:r>
               <w:rPr>
@@ -1090,7 +1088,7 @@
               <w:lang w:eastAsia="fr-CH"/>
             </w:rPr>
           </w:pPr>
-          <w:hyperlink w:anchor="_Toc484525553" w:history="1">
+          <w:hyperlink w:anchor="_Toc484679016" w:history="1">
             <w:r>
               <w:rPr>
                 <w:rStyle w:val="Lienhypertexte"/>
@@ -1132,7 +1130,7 @@
                 <w:noProof/>
                 <w:webHidden/>
               </w:rPr>
-              <w:instrText xml:space="preserve"> PAGEREF _Toc484525553 \h </w:instrText>
+              <w:instrText xml:space="preserve"> PAGEREF _Toc484679016 \h </w:instrText>
             </w:r>
             <w:r>
               <w:rPr>
@@ -1152,7 +1150,7 @@
                 <w:noProof/>
                 <w:webHidden/>
               </w:rPr>
-              <w:t>7</w:t>
+              <w:t>8</w:t>
             </w:r>
             <w:r>
               <w:rPr>
@@ -1176,7 +1174,7 @@
               <w:lang w:eastAsia="fr-CH"/>
             </w:rPr>
           </w:pPr>
-          <w:hyperlink w:anchor="_Toc484525554" w:history="1">
+          <w:hyperlink w:anchor="_Toc484679017" w:history="1">
             <w:r>
               <w:rPr>
                 <w:rStyle w:val="Lienhypertexte"/>
@@ -1218,7 +1216,7 @@
                 <w:noProof/>
                 <w:webHidden/>
               </w:rPr>
-              <w:instrText xml:space="preserve"> PAGEREF _Toc484525554 \h </w:instrText>
+              <w:instrText xml:space="preserve"> PAGEREF _Toc484679017 \h </w:instrText>
             </w:r>
             <w:r>
               <w:rPr>
@@ -1262,7 +1260,7 @@
               <w:lang w:eastAsia="fr-CH"/>
             </w:rPr>
           </w:pPr>
-          <w:hyperlink w:anchor="_Toc484525555" w:history="1">
+          <w:hyperlink w:anchor="_Toc484679018" w:history="1">
             <w:r>
               <w:rPr>
                 <w:rStyle w:val="Lienhypertexte"/>
@@ -1304,7 +1302,7 @@
                 <w:noProof/>
                 <w:webHidden/>
               </w:rPr>
-              <w:instrText xml:space="preserve"> PAGEREF _Toc484525555 \h </w:instrText>
+              <w:instrText xml:space="preserve"> PAGEREF _Toc484679018 \h </w:instrText>
             </w:r>
             <w:r>
               <w:rPr>
@@ -1324,7 +1322,523 @@
                 <w:noProof/>
                 <w:webHidden/>
               </w:rPr>
-              <w:t>8</w:t>
+              <w:t>9</w:t>
+            </w:r>
+            <w:r>
+              <w:rPr>
+                <w:noProof/>
+                <w:webHidden/>
+              </w:rPr>
+              <w:fldChar w:fldCharType="end"/>
+            </w:r>
+          </w:hyperlink>
+        </w:p>
+        <w:p>
+          <w:pPr>
+            <w:pStyle w:val="TM2"/>
+            <w:tabs>
+              <w:tab w:val="left" w:pos="880"/>
+              <w:tab w:val="right" w:leader="dot" w:pos="9062"/>
+            </w:tabs>
+            <w:rPr>
+              <w:rFonts w:eastAsiaTheme="minorEastAsia"/>
+              <w:noProof/>
+              <w:lang w:eastAsia="fr-CH"/>
+            </w:rPr>
+          </w:pPr>
+          <w:hyperlink w:anchor="_Toc484679019" w:history="1">
+            <w:r>
+              <w:rPr>
+                <w:rStyle w:val="Lienhypertexte"/>
+                <w:noProof/>
+              </w:rPr>
+              <w:t>5.1</w:t>
+            </w:r>
+            <w:r>
+              <w:rPr>
+                <w:rFonts w:eastAsiaTheme="minorEastAsia"/>
+                <w:noProof/>
+                <w:lang w:eastAsia="fr-CH"/>
+              </w:rPr>
+              <w:tab/>
+            </w:r>
+            <w:r>
+              <w:rPr>
+                <w:rStyle w:val="Lienhypertexte"/>
+                <w:noProof/>
+              </w:rPr>
+              <w:t>Modèle conceptuel</w:t>
+            </w:r>
+            <w:r>
+              <w:rPr>
+                <w:noProof/>
+                <w:webHidden/>
+              </w:rPr>
+              <w:tab/>
+            </w:r>
+            <w:r>
+              <w:rPr>
+                <w:noProof/>
+                <w:webHidden/>
+              </w:rPr>
+              <w:fldChar w:fldCharType="begin"/>
+            </w:r>
+            <w:r>
+              <w:rPr>
+                <w:noProof/>
+                <w:webHidden/>
+              </w:rPr>
+              <w:instrText xml:space="preserve"> PAGEREF _Toc484679019 \h </w:instrText>
+            </w:r>
+            <w:r>
+              <w:rPr>
+                <w:noProof/>
+                <w:webHidden/>
+              </w:rPr>
+            </w:r>
+            <w:r>
+              <w:rPr>
+                <w:noProof/>
+                <w:webHidden/>
+              </w:rPr>
+              <w:fldChar w:fldCharType="separate"/>
+            </w:r>
+            <w:r>
+              <w:rPr>
+                <w:noProof/>
+                <w:webHidden/>
+              </w:rPr>
+              <w:t>9</w:t>
+            </w:r>
+            <w:r>
+              <w:rPr>
+                <w:noProof/>
+                <w:webHidden/>
+              </w:rPr>
+              <w:fldChar w:fldCharType="end"/>
+            </w:r>
+          </w:hyperlink>
+        </w:p>
+        <w:p>
+          <w:pPr>
+            <w:pStyle w:val="TM2"/>
+            <w:tabs>
+              <w:tab w:val="left" w:pos="880"/>
+              <w:tab w:val="right" w:leader="dot" w:pos="9062"/>
+            </w:tabs>
+            <w:rPr>
+              <w:rFonts w:eastAsiaTheme="minorEastAsia"/>
+              <w:noProof/>
+              <w:lang w:eastAsia="fr-CH"/>
+            </w:rPr>
+          </w:pPr>
+          <w:hyperlink w:anchor="_Toc484679020" w:history="1">
+            <w:r>
+              <w:rPr>
+                <w:rStyle w:val="Lienhypertexte"/>
+                <w:noProof/>
+              </w:rPr>
+              <w:t>5.2</w:t>
+            </w:r>
+            <w:r>
+              <w:rPr>
+                <w:rFonts w:eastAsiaTheme="minorEastAsia"/>
+                <w:noProof/>
+                <w:lang w:eastAsia="fr-CH"/>
+              </w:rPr>
+              <w:tab/>
+            </w:r>
+            <w:r>
+              <w:rPr>
+                <w:rStyle w:val="Lienhypertexte"/>
+                <w:noProof/>
+              </w:rPr>
+              <w:t>Fonctionnement détaillé</w:t>
+            </w:r>
+            <w:r>
+              <w:rPr>
+                <w:noProof/>
+                <w:webHidden/>
+              </w:rPr>
+              <w:tab/>
+            </w:r>
+            <w:r>
+              <w:rPr>
+                <w:noProof/>
+                <w:webHidden/>
+              </w:rPr>
+              <w:fldChar w:fldCharType="begin"/>
+            </w:r>
+            <w:r>
+              <w:rPr>
+                <w:noProof/>
+                <w:webHidden/>
+              </w:rPr>
+              <w:instrText xml:space="preserve"> PAGEREF _Toc484679020 \h </w:instrText>
+            </w:r>
+            <w:r>
+              <w:rPr>
+                <w:noProof/>
+                <w:webHidden/>
+              </w:rPr>
+            </w:r>
+            <w:r>
+              <w:rPr>
+                <w:noProof/>
+                <w:webHidden/>
+              </w:rPr>
+              <w:fldChar w:fldCharType="separate"/>
+            </w:r>
+            <w:r>
+              <w:rPr>
+                <w:noProof/>
+                <w:webHidden/>
+              </w:rPr>
+              <w:t>10</w:t>
+            </w:r>
+            <w:r>
+              <w:rPr>
+                <w:noProof/>
+                <w:webHidden/>
+              </w:rPr>
+              <w:fldChar w:fldCharType="end"/>
+            </w:r>
+          </w:hyperlink>
+        </w:p>
+        <w:p>
+          <w:pPr>
+            <w:pStyle w:val="TM2"/>
+            <w:tabs>
+              <w:tab w:val="left" w:pos="880"/>
+              <w:tab w:val="right" w:leader="dot" w:pos="9062"/>
+            </w:tabs>
+            <w:rPr>
+              <w:rFonts w:eastAsiaTheme="minorEastAsia"/>
+              <w:noProof/>
+              <w:lang w:eastAsia="fr-CH"/>
+            </w:rPr>
+          </w:pPr>
+          <w:hyperlink w:anchor="_Toc484679021" w:history="1">
+            <w:r>
+              <w:rPr>
+                <w:rStyle w:val="Lienhypertexte"/>
+                <w:noProof/>
+              </w:rPr>
+              <w:t>5.3</w:t>
+            </w:r>
+            <w:r>
+              <w:rPr>
+                <w:rFonts w:eastAsiaTheme="minorEastAsia"/>
+                <w:noProof/>
+                <w:lang w:eastAsia="fr-CH"/>
+              </w:rPr>
+              <w:tab/>
+            </w:r>
+            <w:r>
+              <w:rPr>
+                <w:rStyle w:val="Lienhypertexte"/>
+                <w:noProof/>
+              </w:rPr>
+              <w:t>Arborescence</w:t>
+            </w:r>
+            <w:r>
+              <w:rPr>
+                <w:noProof/>
+                <w:webHidden/>
+              </w:rPr>
+              <w:tab/>
+            </w:r>
+            <w:r>
+              <w:rPr>
+                <w:noProof/>
+                <w:webHidden/>
+              </w:rPr>
+              <w:fldChar w:fldCharType="begin"/>
+            </w:r>
+            <w:r>
+              <w:rPr>
+                <w:noProof/>
+                <w:webHidden/>
+              </w:rPr>
+              <w:instrText xml:space="preserve"> PAGEREF _Toc484679021 \h </w:instrText>
+            </w:r>
+            <w:r>
+              <w:rPr>
+                <w:noProof/>
+                <w:webHidden/>
+              </w:rPr>
+            </w:r>
+            <w:r>
+              <w:rPr>
+                <w:noProof/>
+                <w:webHidden/>
+              </w:rPr>
+              <w:fldChar w:fldCharType="separate"/>
+            </w:r>
+            <w:r>
+              <w:rPr>
+                <w:noProof/>
+                <w:webHidden/>
+              </w:rPr>
+              <w:t>10</w:t>
+            </w:r>
+            <w:r>
+              <w:rPr>
+                <w:noProof/>
+                <w:webHidden/>
+              </w:rPr>
+              <w:fldChar w:fldCharType="end"/>
+            </w:r>
+          </w:hyperlink>
+        </w:p>
+        <w:p>
+          <w:pPr>
+            <w:pStyle w:val="TM1"/>
+            <w:tabs>
+              <w:tab w:val="left" w:pos="440"/>
+              <w:tab w:val="right" w:leader="dot" w:pos="9062"/>
+            </w:tabs>
+            <w:rPr>
+              <w:rFonts w:eastAsiaTheme="minorEastAsia"/>
+              <w:noProof/>
+              <w:lang w:eastAsia="fr-CH"/>
+            </w:rPr>
+          </w:pPr>
+          <w:hyperlink w:anchor="_Toc484679022" w:history="1">
+            <w:r>
+              <w:rPr>
+                <w:rStyle w:val="Lienhypertexte"/>
+                <w:noProof/>
+              </w:rPr>
+              <w:t>6</w:t>
+            </w:r>
+            <w:r>
+              <w:rPr>
+                <w:rFonts w:eastAsiaTheme="minorEastAsia"/>
+                <w:noProof/>
+                <w:lang w:eastAsia="fr-CH"/>
+              </w:rPr>
+              <w:tab/>
+            </w:r>
+            <w:r>
+              <w:rPr>
+                <w:rStyle w:val="Lienhypertexte"/>
+                <w:noProof/>
+              </w:rPr>
+              <w:t>Bibliographie</w:t>
+            </w:r>
+            <w:r>
+              <w:rPr>
+                <w:noProof/>
+                <w:webHidden/>
+              </w:rPr>
+              <w:tab/>
+            </w:r>
+            <w:r>
+              <w:rPr>
+                <w:noProof/>
+                <w:webHidden/>
+              </w:rPr>
+              <w:fldChar w:fldCharType="begin"/>
+            </w:r>
+            <w:r>
+              <w:rPr>
+                <w:noProof/>
+                <w:webHidden/>
+              </w:rPr>
+              <w:instrText xml:space="preserve"> PAGEREF _Toc484679022 \h </w:instrText>
+            </w:r>
+            <w:r>
+              <w:rPr>
+                <w:noProof/>
+                <w:webHidden/>
+              </w:rPr>
+            </w:r>
+            <w:r>
+              <w:rPr>
+                <w:noProof/>
+                <w:webHidden/>
+              </w:rPr>
+              <w:fldChar w:fldCharType="separate"/>
+            </w:r>
+            <w:r>
+              <w:rPr>
+                <w:noProof/>
+                <w:webHidden/>
+              </w:rPr>
+              <w:t>11</w:t>
+            </w:r>
+            <w:r>
+              <w:rPr>
+                <w:noProof/>
+                <w:webHidden/>
+              </w:rPr>
+              <w:fldChar w:fldCharType="end"/>
+            </w:r>
+          </w:hyperlink>
+        </w:p>
+        <w:p>
+          <w:pPr>
+            <w:pStyle w:val="TM2"/>
+            <w:tabs>
+              <w:tab w:val="left" w:pos="880"/>
+              <w:tab w:val="right" w:leader="dot" w:pos="9062"/>
+            </w:tabs>
+            <w:rPr>
+              <w:rFonts w:eastAsiaTheme="minorEastAsia"/>
+              <w:noProof/>
+              <w:lang w:eastAsia="fr-CH"/>
+            </w:rPr>
+          </w:pPr>
+          <w:hyperlink w:anchor="_Toc484679023" w:history="1">
+            <w:r>
+              <w:rPr>
+                <w:rStyle w:val="Lienhypertexte"/>
+                <w:noProof/>
+              </w:rPr>
+              <w:t>6.1</w:t>
+            </w:r>
+            <w:r>
+              <w:rPr>
+                <w:rFonts w:eastAsiaTheme="minorEastAsia"/>
+                <w:noProof/>
+                <w:lang w:eastAsia="fr-CH"/>
+              </w:rPr>
+              <w:tab/>
+            </w:r>
+            <w:r>
+              <w:rPr>
+                <w:rStyle w:val="Lienhypertexte"/>
+                <w:noProof/>
+              </w:rPr>
+              <w:t>Source</w:t>
+            </w:r>
+            <w:r>
+              <w:rPr>
+                <w:noProof/>
+                <w:webHidden/>
+              </w:rPr>
+              <w:tab/>
+            </w:r>
+            <w:r>
+              <w:rPr>
+                <w:noProof/>
+                <w:webHidden/>
+              </w:rPr>
+              <w:fldChar w:fldCharType="begin"/>
+            </w:r>
+            <w:r>
+              <w:rPr>
+                <w:noProof/>
+                <w:webHidden/>
+              </w:rPr>
+              <w:instrText xml:space="preserve"> PAGEREF _Toc484679023 \h </w:instrText>
+            </w:r>
+            <w:r>
+              <w:rPr>
+                <w:noProof/>
+                <w:webHidden/>
+              </w:rPr>
+            </w:r>
+            <w:r>
+              <w:rPr>
+                <w:noProof/>
+                <w:webHidden/>
+              </w:rPr>
+              <w:fldChar w:fldCharType="separate"/>
+            </w:r>
+            <w:r>
+              <w:rPr>
+                <w:noProof/>
+                <w:webHidden/>
+              </w:rPr>
+              <w:t>11</w:t>
+            </w:r>
+            <w:r>
+              <w:rPr>
+                <w:noProof/>
+                <w:webHidden/>
+              </w:rPr>
+              <w:fldChar w:fldCharType="end"/>
+            </w:r>
+          </w:hyperlink>
+        </w:p>
+        <w:p>
+          <w:pPr>
+            <w:pStyle w:val="TM2"/>
+            <w:tabs>
+              <w:tab w:val="left" w:pos="880"/>
+              <w:tab w:val="right" w:leader="dot" w:pos="9062"/>
+            </w:tabs>
+            <w:rPr>
+              <w:rFonts w:eastAsiaTheme="minorEastAsia"/>
+              <w:noProof/>
+              <w:lang w:eastAsia="fr-CH"/>
+            </w:rPr>
+          </w:pPr>
+          <w:hyperlink w:anchor="_Toc484679024" w:history="1">
+            <w:r>
+              <w:rPr>
+                <w:rStyle w:val="Lienhypertexte"/>
+                <w:noProof/>
+              </w:rPr>
+              <w:t>6.2</w:t>
+            </w:r>
+            <w:r>
+              <w:rPr>
+                <w:rFonts w:eastAsiaTheme="minorEastAsia"/>
+                <w:noProof/>
+                <w:lang w:eastAsia="fr-CH"/>
+              </w:rPr>
+              <w:tab/>
+            </w:r>
+            <w:r>
+              <w:rPr>
+                <w:rStyle w:val="Lienhypertexte"/>
+                <w:noProof/>
+              </w:rPr>
+              <w:t>Tableau de figure</w:t>
+            </w:r>
+            <w:r>
+              <w:rPr>
+                <w:noProof/>
+                <w:webHidden/>
+              </w:rPr>
+              <w:tab/>
+            </w:r>
+            <w:r>
+              <w:rPr>
+                <w:noProof/>
+                <w:webHidden/>
+              </w:rPr>
+              <w:fldChar w:fldCharType="begin"/>
+            </w:r>
+            <w:r>
+              <w:rPr>
+                <w:noProof/>
+                <w:webHidden/>
+              </w:rPr>
+              <w:instrText xml:space="preserve"> PAGEREF _Toc484679024 \h </w:instrText>
+            </w:r>
+            <w:r>
+              <w:rPr>
+                <w:noProof/>
+                <w:webHidden/>
+              </w:rPr>
+            </w:r>
+            <w:r>
+              <w:rPr>
+                <w:noProof/>
+                <w:webHidden/>
+              </w:rPr>
+              <w:fldChar w:fldCharType="separate"/>
+            </w:r>
+            <w:r>
+              <w:rPr>
+                <w:noProof/>
+                <w:webHidden/>
+              </w:rPr>
+              <w:t>11</w:t>
             </w:r>
             <w:r>
               <w:rPr>
@@ -1356,7 +1870,7 @@
       <w:pPr>
         <w:pStyle w:val="Titre1"/>
       </w:pPr>
-      <w:bookmarkStart w:id="0" w:name="_Toc484525545"/>
+      <w:bookmarkStart w:id="0" w:name="_Toc484679008"/>
       <w:r>
         <w:lastRenderedPageBreak/>
         <w:t>Introduction</w:t>
@@ -1379,7 +1893,7 @@
         <w:pStyle w:val="Titre2"/>
         <w:jc w:val="both"/>
       </w:pPr>
-      <w:bookmarkStart w:id="1" w:name="_Toc484525546"/>
+      <w:bookmarkStart w:id="1" w:name="_Toc484679009"/>
       <w:r>
         <w:t>Motivations</w:t>
       </w:r>
@@ -1401,7 +1915,7 @@
         <w:pStyle w:val="Titre2"/>
         <w:jc w:val="both"/>
       </w:pPr>
-      <w:bookmarkStart w:id="2" w:name="_Toc484525547"/>
+      <w:bookmarkStart w:id="2" w:name="_Toc484679010"/>
       <w:r>
         <w:t>Objectifs</w:t>
       </w:r>
@@ -1443,7 +1957,7 @@
       <w:pPr>
         <w:pStyle w:val="Titre2"/>
       </w:pPr>
-      <w:bookmarkStart w:id="3" w:name="_Toc484525548"/>
+      <w:bookmarkStart w:id="3" w:name="_Toc484679011"/>
       <w:r>
         <w:t>Description détaillée</w:t>
       </w:r>
@@ -1454,15 +1968,7 @@
         <w:jc w:val="both"/>
       </w:pPr>
       <w:r>
-        <w:t>Seul un utilisateur connecté peut avoir une liste. Les listes sont prédéfinies dans l’application (à voir, déjà vu, etc.). Le site doit donc permettre à un utilisateur de se créer un compte, de se connecter et de se déconnecter. Une fois le compte créé, l’utilisateur pourra se connecter et ajouter des films à ses différentes listes (déjà vu, veut voir). Il pourra également consulter/</w:t>
-      </w:r>
-      <w:proofErr w:type="spellStart"/>
-      <w:r>
-        <w:t>editer</w:t>
-      </w:r>
-      <w:proofErr w:type="spellEnd"/>
-      <w:r>
-        <w:t>/supprimer les éléments de ses listes pour faire passer les films d’une liste à l’autre ou tout simplement l’enlever de la liste.</w:t>
+        <w:t>Seul un utilisateur connecté peut avoir une liste. Les listes sont prédéfinies dans l’application (à voir, déjà vu, etc.). Le site doit donc permettre à un utilisateur de se créer un compte, de se connecter et de se déconnecter. Une fois le compte créé, l’utilisateur pourra se connecter et ajouter des films à ses différentes listes (déjà vu, veut voir). Il pourra également consulter/editer/supprimer les éléments de ses listes pour faire passer les films d’une liste à l’autre ou tout simplement l’enlever de la liste.</w:t>
       </w:r>
     </w:p>
     <w:p>
@@ -1478,15 +1984,7 @@
         <w:jc w:val="both"/>
       </w:pPr>
       <w:r>
-        <w:t>La liste de film dispose de pagination et l’utilisateur aura la possibilité de trier la liste par films les plus vus, par nombre de présence dans une liste, etc</w:t>
-      </w:r>
-      <w:proofErr w:type="gramStart"/>
-      <w:r>
-        <w:t>..</w:t>
-      </w:r>
-      <w:proofErr w:type="gramEnd"/>
-      <w:r>
-        <w:t xml:space="preserve"> En cliquant sur un film dans la liste de films on est dirigé vers une page avec les informations du film en question.</w:t>
+        <w:t>La liste de film dispose de pagination et l’utilisateur aura la possibilité de trier la liste par films les plus vus, par nombre de présence dans une liste, etc.. En cliquant sur un film dans la liste de films on est dirigé vers une page avec les informations du film en question.</w:t>
       </w:r>
     </w:p>
     <w:p>
@@ -1500,22 +1998,14 @@
         <w:t>commentaires</w:t>
       </w:r>
       <w:r>
-        <w:t xml:space="preserve"> ainsi que le </w:t>
-      </w:r>
-      <w:proofErr w:type="spellStart"/>
-      <w:r>
-        <w:t>ranking</w:t>
-      </w:r>
-      <w:proofErr w:type="spellEnd"/>
-      <w:r>
-        <w:t xml:space="preserve"> global du film</w:t>
+        <w:t xml:space="preserve"> ainsi que le ranking global du film</w:t>
       </w:r>
     </w:p>
     <w:p>
       <w:pPr>
         <w:pStyle w:val="Titre1"/>
       </w:pPr>
-      <w:bookmarkStart w:id="4" w:name="_Toc484525549"/>
+      <w:bookmarkStart w:id="4" w:name="_Toc484679012"/>
       <w:r>
         <w:t>Anal</w:t>
       </w:r>
@@ -1638,23 +2128,7 @@
         <w:fldChar w:fldCharType="end"/>
       </w:r>
       <w:r>
-        <w:t xml:space="preserve"> </w:t>
-      </w:r>
-      <w:proofErr w:type="spellStart"/>
-      <w:r>
-        <w:t>Screenshot</w:t>
-      </w:r>
-      <w:proofErr w:type="spellEnd"/>
-      <w:r>
-        <w:t xml:space="preserve"> du site </w:t>
-      </w:r>
-      <w:proofErr w:type="spellStart"/>
-      <w:r>
-        <w:t>SensCritique</w:t>
-      </w:r>
-      <w:proofErr w:type="spellEnd"/>
-      <w:r>
-        <w:t xml:space="preserve"> où l’on peut voir une liste créé par un utilisateur</w:t>
+        <w:t xml:space="preserve"> Screenshot du site SensCritique où l’on peut voir une liste créé par un utilisateur</w:t>
       </w:r>
       <w:bookmarkEnd w:id="5"/>
     </w:p>
@@ -1662,13 +2136,8 @@
       <w:pPr>
         <w:jc w:val="both"/>
       </w:pPr>
-      <w:proofErr w:type="spellStart"/>
-      <w:r>
-        <w:t>SensCritique</w:t>
-      </w:r>
-      <w:proofErr w:type="spellEnd"/>
-      <w:r>
-        <w:t xml:space="preserve"> est basé sur le partage de film, de livre, de musique et de jeux et sur la critique de ces œuvres. Ce que je souhaite faire c’est un gestionnaire de film qui ressemble plus à un site qui s’appelle </w:t>
+      <w:r>
+        <w:t xml:space="preserve">SensCritique est basé sur le partage de film, de livre, de musique et de jeux et sur la critique de ces œuvres. Ce que je souhaite faire c’est un gestionnaire de film qui ressemble plus à un site qui s’appelle </w:t>
       </w:r>
       <w:r>
         <w:rPr>
@@ -1707,7 +2176,7 @@
       <w:pPr>
         <w:pStyle w:val="Titre1"/>
       </w:pPr>
-      <w:bookmarkStart w:id="6" w:name="_Toc484525550"/>
+      <w:bookmarkStart w:id="6" w:name="_Toc484679013"/>
       <w:r>
         <w:t>Analyse fonctionnelle</w:t>
       </w:r>
@@ -1717,7 +2186,7 @@
       <w:pPr>
         <w:pStyle w:val="Titre2"/>
       </w:pPr>
-      <w:bookmarkStart w:id="7" w:name="_Toc484525551"/>
+      <w:bookmarkStart w:id="7" w:name="_Toc484679014"/>
       <w:r>
         <w:t>Plan du site</w:t>
       </w:r>
@@ -1809,15 +2278,28 @@
         <w:pStyle w:val="Lgende"/>
         <w:jc w:val="center"/>
       </w:pPr>
-      <w:fldSimple w:instr=" SEQ Figure \* ARABIC ">
-        <w:bookmarkStart w:id="8" w:name="_Toc484673764"/>
-        <w:r>
-          <w:rPr>
-            <w:noProof/>
-          </w:rPr>
-          <w:t>2</w:t>
-        </w:r>
-      </w:fldSimple>
+      <w:r>
+        <w:fldChar w:fldCharType="begin"/>
+      </w:r>
+      <w:r>
+        <w:instrText xml:space="preserve"> SEQ Figure \* ARABIC </w:instrText>
+      </w:r>
+      <w:r>
+        <w:fldChar w:fldCharType="separate"/>
+      </w:r>
+      <w:bookmarkStart w:id="8" w:name="_Toc484673764"/>
+      <w:r>
+        <w:rPr>
+          <w:noProof/>
+        </w:rPr>
+        <w:t>2</w:t>
+      </w:r>
+      <w:r>
+        <w:rPr>
+          <w:noProof/>
+        </w:rPr>
+        <w:fldChar w:fldCharType="end"/>
+      </w:r>
       <w:r>
         <w:t xml:space="preserve"> Plan du site</w:t>
       </w:r>
@@ -1827,7 +2309,7 @@
       <w:pPr>
         <w:pStyle w:val="Titre2"/>
       </w:pPr>
-      <w:bookmarkStart w:id="9" w:name="_Toc484525552"/>
+      <w:bookmarkStart w:id="9" w:name="_Toc484679015"/>
       <w:r>
         <w:t>Maquette</w:t>
       </w:r>
@@ -1850,15 +2332,7 @@
         <w:t>.</w:t>
       </w:r>
       <w:r>
-        <w:t xml:space="preserve"> On a un bouton connexion et inscription comme dans tout le site si </w:t>
-      </w:r>
-      <w:proofErr w:type="gramStart"/>
-      <w:r>
-        <w:t>l’on est</w:t>
-      </w:r>
-      <w:proofErr w:type="gramEnd"/>
-      <w:r>
-        <w:t xml:space="preserve"> pas connecté. La barre de recherche est aussi accessible depuis tout le site.</w:t>
+        <w:t xml:space="preserve"> On a un bouton connexion et inscription comme dans tout le site si l’on est pas connecté. La barre de recherche est aussi accessible depuis tout le site.</w:t>
       </w:r>
     </w:p>
     <w:p>
@@ -1926,15 +2400,28 @@
         <w:pStyle w:val="Lgende"/>
         <w:jc w:val="center"/>
       </w:pPr>
-      <w:fldSimple w:instr=" SEQ Figure \* ARABIC ">
-        <w:bookmarkStart w:id="10" w:name="_Toc484673765"/>
-        <w:r>
-          <w:rPr>
-            <w:noProof/>
-          </w:rPr>
-          <w:t>3</w:t>
-        </w:r>
-      </w:fldSimple>
+      <w:r>
+        <w:fldChar w:fldCharType="begin"/>
+      </w:r>
+      <w:r>
+        <w:instrText xml:space="preserve"> SEQ Figure \* ARABIC </w:instrText>
+      </w:r>
+      <w:r>
+        <w:fldChar w:fldCharType="separate"/>
+      </w:r>
+      <w:bookmarkStart w:id="10" w:name="_Toc484673765"/>
+      <w:r>
+        <w:rPr>
+          <w:noProof/>
+        </w:rPr>
+        <w:t>3</w:t>
+      </w:r>
+      <w:r>
+        <w:rPr>
+          <w:noProof/>
+        </w:rPr>
+        <w:fldChar w:fldCharType="end"/>
+      </w:r>
       <w:r>
         <w:t xml:space="preserve"> Maquette p</w:t>
       </w:r>
@@ -1952,15 +2439,7 @@
         <w:t>Page d’accueil pour utilisateur connecté avec un bouton déconnexion, une icône profil pour aller sur son profil et un lien « Mes listes » qui déroule un menu avec le lien vers ces deux listes.</w:t>
       </w:r>
       <w:r>
-        <w:t xml:space="preserve"> La </w:t>
-      </w:r>
-      <w:proofErr w:type="spellStart"/>
-      <w:r>
-        <w:t>navbar</w:t>
-      </w:r>
-      <w:proofErr w:type="spellEnd"/>
-      <w:r>
-        <w:t xml:space="preserve"> ne change pas dans les autres pages.</w:t>
+        <w:t xml:space="preserve"> La navbar ne change pas dans les autres pages.</w:t>
       </w:r>
     </w:p>
     <w:p>
@@ -2028,15 +2507,28 @@
         <w:pStyle w:val="Lgende"/>
         <w:jc w:val="center"/>
       </w:pPr>
-      <w:fldSimple w:instr=" SEQ Figure \* ARABIC ">
-        <w:bookmarkStart w:id="11" w:name="_Toc484673766"/>
-        <w:r>
-          <w:rPr>
-            <w:noProof/>
-          </w:rPr>
-          <w:t>4</w:t>
-        </w:r>
-      </w:fldSimple>
+      <w:r>
+        <w:fldChar w:fldCharType="begin"/>
+      </w:r>
+      <w:r>
+        <w:instrText xml:space="preserve"> SEQ Figure \* ARABIC </w:instrText>
+      </w:r>
+      <w:r>
+        <w:fldChar w:fldCharType="separate"/>
+      </w:r>
+      <w:bookmarkStart w:id="11" w:name="_Toc484673766"/>
+      <w:r>
+        <w:rPr>
+          <w:noProof/>
+        </w:rPr>
+        <w:t>4</w:t>
+      </w:r>
+      <w:r>
+        <w:rPr>
+          <w:noProof/>
+        </w:rPr>
+        <w:fldChar w:fldCharType="end"/>
+      </w:r>
       <w:r>
         <w:t>Maquette p</w:t>
       </w:r>
@@ -2136,15 +2628,28 @@
         <w:pStyle w:val="Lgende"/>
         <w:jc w:val="center"/>
       </w:pPr>
-      <w:fldSimple w:instr=" SEQ Figure \* ARABIC ">
-        <w:bookmarkStart w:id="12" w:name="_Toc484673767"/>
-        <w:r>
-          <w:rPr>
-            <w:noProof/>
-          </w:rPr>
-          <w:t>5</w:t>
-        </w:r>
-      </w:fldSimple>
+      <w:r>
+        <w:fldChar w:fldCharType="begin"/>
+      </w:r>
+      <w:r>
+        <w:instrText xml:space="preserve"> SEQ Figure \* ARABIC </w:instrText>
+      </w:r>
+      <w:r>
+        <w:fldChar w:fldCharType="separate"/>
+      </w:r>
+      <w:bookmarkStart w:id="12" w:name="_Toc484673767"/>
+      <w:r>
+        <w:rPr>
+          <w:noProof/>
+        </w:rPr>
+        <w:t>5</w:t>
+      </w:r>
+      <w:r>
+        <w:rPr>
+          <w:noProof/>
+        </w:rPr>
+        <w:fldChar w:fldCharType="end"/>
+      </w:r>
       <w:r>
         <w:t xml:space="preserve"> Maquette page des films</w:t>
       </w:r>
@@ -2227,15 +2732,28 @@
         <w:pStyle w:val="Lgende"/>
         <w:jc w:val="center"/>
       </w:pPr>
-      <w:fldSimple w:instr=" SEQ Figure \* ARABIC ">
-        <w:bookmarkStart w:id="13" w:name="_Toc484673768"/>
-        <w:r>
-          <w:rPr>
-            <w:noProof/>
-          </w:rPr>
-          <w:t>6</w:t>
-        </w:r>
-      </w:fldSimple>
+      <w:r>
+        <w:fldChar w:fldCharType="begin"/>
+      </w:r>
+      <w:r>
+        <w:instrText xml:space="preserve"> SEQ Figure \* ARABIC </w:instrText>
+      </w:r>
+      <w:r>
+        <w:fldChar w:fldCharType="separate"/>
+      </w:r>
+      <w:bookmarkStart w:id="13" w:name="_Toc484673768"/>
+      <w:r>
+        <w:rPr>
+          <w:noProof/>
+        </w:rPr>
+        <w:t>6</w:t>
+      </w:r>
+      <w:r>
+        <w:rPr>
+          <w:noProof/>
+        </w:rPr>
+        <w:fldChar w:fldCharType="end"/>
+      </w:r>
       <w:r>
         <w:t xml:space="preserve"> Maquette page des listes</w:t>
       </w:r>
@@ -2314,15 +2832,28 @@
         <w:pStyle w:val="Lgende"/>
         <w:jc w:val="center"/>
       </w:pPr>
-      <w:fldSimple w:instr=" SEQ Figure \* ARABIC ">
-        <w:bookmarkStart w:id="14" w:name="_Toc484673769"/>
-        <w:r>
-          <w:rPr>
-            <w:noProof/>
-          </w:rPr>
-          <w:t>7</w:t>
-        </w:r>
-      </w:fldSimple>
+      <w:r>
+        <w:fldChar w:fldCharType="begin"/>
+      </w:r>
+      <w:r>
+        <w:instrText xml:space="preserve"> SEQ Figure \* ARABIC </w:instrText>
+      </w:r>
+      <w:r>
+        <w:fldChar w:fldCharType="separate"/>
+      </w:r>
+      <w:bookmarkStart w:id="14" w:name="_Toc484673769"/>
+      <w:r>
+        <w:rPr>
+          <w:noProof/>
+        </w:rPr>
+        <w:t>7</w:t>
+      </w:r>
+      <w:r>
+        <w:rPr>
+          <w:noProof/>
+        </w:rPr>
+        <w:fldChar w:fldCharType="end"/>
+      </w:r>
       <w:r>
         <w:t xml:space="preserve"> Maquette page connexion</w:t>
       </w:r>
@@ -2402,15 +2933,28 @@
         <w:pStyle w:val="Lgende"/>
         <w:jc w:val="center"/>
       </w:pPr>
-      <w:fldSimple w:instr=" SEQ Figure \* ARABIC ">
-        <w:bookmarkStart w:id="15" w:name="_Toc484673770"/>
-        <w:r>
-          <w:rPr>
-            <w:noProof/>
-          </w:rPr>
-          <w:t>8</w:t>
-        </w:r>
-      </w:fldSimple>
+      <w:r>
+        <w:fldChar w:fldCharType="begin"/>
+      </w:r>
+      <w:r>
+        <w:instrText xml:space="preserve"> SEQ Figure \* ARABIC </w:instrText>
+      </w:r>
+      <w:r>
+        <w:fldChar w:fldCharType="separate"/>
+      </w:r>
+      <w:bookmarkStart w:id="15" w:name="_Toc484673770"/>
+      <w:r>
+        <w:rPr>
+          <w:noProof/>
+        </w:rPr>
+        <w:t>8</w:t>
+      </w:r>
+      <w:r>
+        <w:rPr>
+          <w:noProof/>
+        </w:rPr>
+        <w:fldChar w:fldCharType="end"/>
+      </w:r>
       <w:r>
         <w:t xml:space="preserve"> Maquette page inscription</w:t>
       </w:r>
@@ -2492,15 +3036,28 @@
         <w:pStyle w:val="Lgende"/>
         <w:jc w:val="center"/>
       </w:pPr>
-      <w:fldSimple w:instr=" SEQ Figure \* ARABIC ">
-        <w:bookmarkStart w:id="16" w:name="_Toc484673771"/>
-        <w:r>
-          <w:rPr>
-            <w:noProof/>
-          </w:rPr>
-          <w:t>9</w:t>
-        </w:r>
-      </w:fldSimple>
+      <w:r>
+        <w:fldChar w:fldCharType="begin"/>
+      </w:r>
+      <w:r>
+        <w:instrText xml:space="preserve"> SEQ Figure \* ARABIC </w:instrText>
+      </w:r>
+      <w:r>
+        <w:fldChar w:fldCharType="separate"/>
+      </w:r>
+      <w:bookmarkStart w:id="16" w:name="_Toc484673771"/>
+      <w:r>
+        <w:rPr>
+          <w:noProof/>
+        </w:rPr>
+        <w:t>9</w:t>
+      </w:r>
+      <w:r>
+        <w:rPr>
+          <w:noProof/>
+        </w:rPr>
+        <w:fldChar w:fldCharType="end"/>
+      </w:r>
       <w:r>
         <w:t xml:space="preserve"> Maquette page profil</w:t>
       </w:r>
@@ -2510,7 +3067,7 @@
       <w:pPr>
         <w:pStyle w:val="Titre2"/>
       </w:pPr>
-      <w:bookmarkStart w:id="17" w:name="_Toc484525553"/>
+      <w:bookmarkStart w:id="17" w:name="_Toc484679016"/>
       <w:r>
         <w:lastRenderedPageBreak/>
         <w:t>Fonctionnalités</w:t>
@@ -2720,7 +3277,7 @@
       <w:pPr>
         <w:pStyle w:val="Titre2"/>
       </w:pPr>
-      <w:bookmarkStart w:id="18" w:name="_Toc484525554"/>
+      <w:bookmarkStart w:id="18" w:name="_Toc484679017"/>
       <w:r>
         <w:t>Logiciels utilisés</w:t>
       </w:r>
@@ -2728,65 +3285,17 @@
     </w:p>
     <w:p>
       <w:r>
-        <w:t xml:space="preserve">Pour le développement j’ai utilisé </w:t>
-      </w:r>
-      <w:proofErr w:type="spellStart"/>
-      <w:r>
-        <w:t>NetBeans</w:t>
-      </w:r>
-      <w:proofErr w:type="spellEnd"/>
-      <w:r>
-        <w:t xml:space="preserve"> et </w:t>
-      </w:r>
-      <w:proofErr w:type="spellStart"/>
-      <w:r>
-        <w:t>EasyPHP</w:t>
-      </w:r>
-      <w:proofErr w:type="spellEnd"/>
-      <w:r>
-        <w:t xml:space="preserve"> 14.1VC9 pour interpréter le </w:t>
-      </w:r>
-      <w:proofErr w:type="spellStart"/>
-      <w:r>
-        <w:t>php</w:t>
-      </w:r>
-      <w:proofErr w:type="spellEnd"/>
-      <w:r>
-        <w:t>. C’est deux logiciels sont ceux qu’on utilise à l’école je suis donc familiariser avec.</w:t>
-      </w:r>
-    </w:p>
-    <w:p>
-      <w:r>
-        <w:t xml:space="preserve">Pour la documentation j’ai utilisé Microsoft Word et Excel pour le texte et le planning et </w:t>
-      </w:r>
-      <w:proofErr w:type="spellStart"/>
-      <w:r>
-        <w:t>balsamiq</w:t>
-      </w:r>
-      <w:proofErr w:type="spellEnd"/>
-      <w:r>
-        <w:t xml:space="preserve"> pour les maquettes. </w:t>
-      </w:r>
-    </w:p>
-    <w:p>
-      <w:r>
-        <w:t xml:space="preserve">Pour le design de mon site j’ai utilisé un </w:t>
-      </w:r>
-      <w:proofErr w:type="spellStart"/>
-      <w:r>
-        <w:t>framework</w:t>
-      </w:r>
-      <w:proofErr w:type="spellEnd"/>
-      <w:r>
-        <w:t xml:space="preserve"> CSS qui s’appelle </w:t>
-      </w:r>
-      <w:proofErr w:type="spellStart"/>
-      <w:r>
-        <w:t>bootstrap</w:t>
-      </w:r>
-      <w:proofErr w:type="spellEnd"/>
-      <w:r>
-        <w:t xml:space="preserve"> la V4.</w:t>
+        <w:t>Pour le développement j’ai utilisé NetBeans et EasyPHP 14.1VC9 pour interpréter le php. C’est deux logiciels sont ceux qu’on utilise à l’école je suis donc familiariser avec.</w:t>
+      </w:r>
+    </w:p>
+    <w:p>
+      <w:r>
+        <w:t xml:space="preserve">Pour la documentation j’ai utilisé Microsoft Word et Excel pour le texte et le planning et balsamiq pour les maquettes. </w:t>
+      </w:r>
+    </w:p>
+    <w:p>
+      <w:r>
+        <w:t>Pour le design de mon site j’ai utilisé un framework CSS qui s’appelle bootstrap la V4.</w:t>
       </w:r>
     </w:p>
     <w:p>
@@ -2799,7 +3308,7 @@
       <w:pPr>
         <w:pStyle w:val="Titre1"/>
       </w:pPr>
-      <w:bookmarkStart w:id="19" w:name="_Toc484525555"/>
+      <w:bookmarkStart w:id="19" w:name="_Toc484679018"/>
       <w:r>
         <w:t>Analyse Organique</w:t>
       </w:r>
@@ -2809,9 +3318,11 @@
       <w:pPr>
         <w:pStyle w:val="Titre2"/>
       </w:pPr>
+      <w:bookmarkStart w:id="20" w:name="_Toc484679019"/>
       <w:r>
         <w:t>Modèle conceptuel</w:t>
       </w:r>
+      <w:bookmarkEnd w:id="20"/>
     </w:p>
     <w:p>
       <w:pPr>
@@ -2873,7 +3384,7 @@
       <w:r>
         <w:fldChar w:fldCharType="separate"/>
       </w:r>
-      <w:bookmarkStart w:id="20" w:name="_Toc484673772"/>
+      <w:bookmarkStart w:id="21" w:name="_Toc484673772"/>
       <w:r>
         <w:rPr>
           <w:noProof/>
@@ -2889,7 +3400,7 @@
       <w:r>
         <w:t xml:space="preserve"> MCD de départ</w:t>
       </w:r>
-      <w:bookmarkEnd w:id="20"/>
+      <w:bookmarkEnd w:id="21"/>
     </w:p>
     <w:p>
       <w:pPr>
@@ -2952,7 +3463,7 @@
       <w:r>
         <w:fldChar w:fldCharType="separate"/>
       </w:r>
-      <w:bookmarkStart w:id="21" w:name="_Toc484673773"/>
+      <w:bookmarkStart w:id="22" w:name="_Toc484673773"/>
       <w:r>
         <w:rPr>
           <w:noProof/>
@@ -2968,7 +3479,7 @@
       <w:r>
         <w:t xml:space="preserve"> MCD actuel</w:t>
       </w:r>
-      <w:bookmarkEnd w:id="21"/>
+      <w:bookmarkEnd w:id="22"/>
     </w:p>
     <w:p>
       <w:r>
@@ -2978,91 +3489,32 @@
         <w:t>listes</w:t>
       </w:r>
       <w:r>
-        <w:t xml:space="preserve">. Pour la table </w:t>
-      </w:r>
-      <w:proofErr w:type="spellStart"/>
-      <w:r>
-        <w:t>APIFilms</w:t>
-      </w:r>
-      <w:proofErr w:type="spellEnd"/>
-      <w:r>
-        <w:t xml:space="preserve"> j’ai rajouté le champ </w:t>
-      </w:r>
-      <w:proofErr w:type="spellStart"/>
-      <w:r>
-        <w:t>nomFilm</w:t>
-      </w:r>
-      <w:proofErr w:type="spellEnd"/>
-      <w:r>
-        <w:t xml:space="preserve"> pour l’affichage dans les listes sans avoir besoin de faire des requêtes à l’api.</w:t>
+        <w:t>. Pour la table APIFilms j’ai rajouté le champ nomFilm pour l’affichage dans les listes sans avoir besoin de faire des requêtes à l’api.</w:t>
       </w:r>
     </w:p>
     <w:p>
       <w:pPr>
         <w:pStyle w:val="Titre2"/>
       </w:pPr>
+      <w:bookmarkStart w:id="23" w:name="_Toc484679020"/>
       <w:r>
         <w:lastRenderedPageBreak/>
         <w:t>Fonctionnement détaillé</w:t>
       </w:r>
+      <w:bookmarkEnd w:id="23"/>
     </w:p>
     <w:p>
       <w:pPr>
         <w:jc w:val="both"/>
       </w:pPr>
       <w:r>
-        <w:t xml:space="preserve">Le site est fait en html et </w:t>
-      </w:r>
-      <w:proofErr w:type="spellStart"/>
-      <w:r>
-        <w:t>php</w:t>
-      </w:r>
-      <w:proofErr w:type="spellEnd"/>
-      <w:r>
-        <w:t xml:space="preserve"> avec un </w:t>
-      </w:r>
-      <w:proofErr w:type="spellStart"/>
-      <w:r>
-        <w:t>framework</w:t>
-      </w:r>
-      <w:proofErr w:type="spellEnd"/>
-      <w:r>
-        <w:t xml:space="preserve"> CSS, </w:t>
-      </w:r>
-      <w:proofErr w:type="spellStart"/>
-      <w:r>
-        <w:t>bootstrap</w:t>
-      </w:r>
-      <w:proofErr w:type="spellEnd"/>
-      <w:r>
-        <w:t xml:space="preserve"> 4 et </w:t>
-      </w:r>
-      <w:proofErr w:type="gramStart"/>
-      <w:r>
-        <w:t>une</w:t>
-      </w:r>
-      <w:proofErr w:type="gramEnd"/>
-      <w:r>
-        <w:t xml:space="preserve"> api pour récupérer les informations sur les films.</w:t>
-      </w:r>
-      <w:r>
-        <w:t xml:space="preserve"> J’ai choisi de réaliser mon site en MVC (modèle, vue, contrôleur). Ma page </w:t>
-      </w:r>
-      <w:proofErr w:type="spellStart"/>
-      <w:r>
-        <w:t>index.php</w:t>
-      </w:r>
-      <w:proofErr w:type="spellEnd"/>
-      <w:r>
-        <w:t xml:space="preserve"> sert de contrôleur, elle fait un « </w:t>
-      </w:r>
-      <w:proofErr w:type="spellStart"/>
-      <w:r>
-        <w:t>include</w:t>
-      </w:r>
-      <w:proofErr w:type="spellEnd"/>
-      <w:r>
-        <w:t> » de la page à affiche</w:t>
+        <w:t>Le site est fait en html et php avec un framework CSS, bootstrap</w:t>
+      </w:r>
+      <w:r>
+        <w:t xml:space="preserve"> 4 et une api pour récupérer les informations sur les films.</w:t>
+      </w:r>
+      <w:r>
+        <w:t xml:space="preserve"> J’ai choisi de réaliser mon site en MVC (modèle, vue, contrôleur). Ma page index.php sert de contrôleur, elle fait un « include » de la page à affiche</w:t>
       </w:r>
     </w:p>
     <w:p>
@@ -3076,23 +3528,7 @@
         <w:t>Contrôleur</w:t>
       </w:r>
       <w:r>
-        <w:t xml:space="preserve"> : Page </w:t>
-      </w:r>
-      <w:proofErr w:type="spellStart"/>
-      <w:r>
-        <w:t>index.php</w:t>
-      </w:r>
-      <w:proofErr w:type="spellEnd"/>
-      <w:r>
-        <w:t>, elle fait un « </w:t>
-      </w:r>
-      <w:proofErr w:type="spellStart"/>
-      <w:r>
-        <w:t>include</w:t>
-      </w:r>
-      <w:proofErr w:type="spellEnd"/>
-      <w:r>
-        <w:t> » de la page à affiche</w:t>
+        <w:t> : Page index.php, elle fait un « include » de la page à affiche</w:t>
       </w:r>
       <w:r>
         <w:t xml:space="preserve">r suivant ce qu’elle a reçu. </w:t>
@@ -3115,43 +3551,23 @@
         <w:t xml:space="preserve"> </w:t>
       </w:r>
       <w:r>
-        <w:t>(</w:t>
-      </w:r>
-      <w:proofErr w:type="spellStart"/>
-      <w:r>
-        <w:t>pagefilm</w:t>
+        <w:t>(pagefilm</w:t>
       </w:r>
       <w:r>
         <w:t>.php</w:t>
       </w:r>
-      <w:proofErr w:type="spellEnd"/>
-      <w:r>
-        <w:t xml:space="preserve">, </w:t>
-      </w:r>
-      <w:proofErr w:type="spellStart"/>
-      <w:r>
-        <w:t>accueil</w:t>
-      </w:r>
-      <w:r>
-        <w:t>.php</w:t>
-      </w:r>
-      <w:proofErr w:type="spellEnd"/>
-      <w:r>
-        <w:t>,</w:t>
+      <w:r>
+        <w:t>, accueil</w:t>
+      </w:r>
+      <w:r>
+        <w:t>.php,</w:t>
       </w:r>
       <w:r>
         <w:t xml:space="preserve"> </w:t>
       </w:r>
-      <w:proofErr w:type="spellStart"/>
-      <w:r>
-        <w:t>liste.php</w:t>
-      </w:r>
-      <w:proofErr w:type="gramStart"/>
-      <w:r>
-        <w:t>,etc</w:t>
-      </w:r>
-      <w:proofErr w:type="spellEnd"/>
-      <w:proofErr w:type="gramEnd"/>
+      <w:r>
+        <w:t>liste.php,etc</w:t>
+      </w:r>
       <w:r>
         <w:t>)</w:t>
       </w:r>
@@ -3173,23 +3589,7 @@
         <w:t>Modèle</w:t>
       </w:r>
       <w:r>
-        <w:t> : Toutes les fonctions qui font un traitement (</w:t>
-      </w:r>
-      <w:proofErr w:type="spellStart"/>
-      <w:r>
-        <w:t>fonctionsDB.php</w:t>
-      </w:r>
-      <w:proofErr w:type="spellEnd"/>
-      <w:r>
-        <w:t xml:space="preserve">, </w:t>
-      </w:r>
-      <w:proofErr w:type="spellStart"/>
-      <w:r>
-        <w:t>fonctionsAPI.php</w:t>
-      </w:r>
-      <w:proofErr w:type="spellEnd"/>
-      <w:r>
-        <w:t>)</w:t>
+        <w:t> : Toutes les fonctions qui font un traitement (fonctionsDB.php, fonctionsAPI.php)</w:t>
       </w:r>
     </w:p>
     <w:p>
@@ -3215,23 +3615,10 @@
         <w:t xml:space="preserve"> </w:t>
       </w:r>
       <w:r>
-        <w:t>d’</w:t>
-      </w:r>
-      <w:proofErr w:type="spellStart"/>
-      <w:r>
-        <w:t>OMDb</w:t>
-      </w:r>
-      <w:proofErr w:type="spellEnd"/>
-      <w:r>
-        <w:t xml:space="preserve"> API qui utilise les informations d’</w:t>
-      </w:r>
-      <w:proofErr w:type="spellStart"/>
-      <w:r>
-        <w:t>imdb</w:t>
-      </w:r>
-      <w:proofErr w:type="spellEnd"/>
-      <w:r>
-        <w:t xml:space="preserve">, le site avec l’une des plus grosses de base de données de films. Toutes les requêtes sont envoyées à </w:t>
+        <w:t>d’OMDb</w:t>
+      </w:r>
+      <w:r>
+        <w:t xml:space="preserve"> API qui utilise les informations d’imdb, le site avec l’une des plus grosses de base de données de films. Toutes les requêtes sont envoyées à </w:t>
       </w:r>
       <w:r>
         <w:rPr>
@@ -3264,27 +3651,21 @@
         <w:t>et la réponse se fait en</w:t>
       </w:r>
       <w:r>
-        <w:t xml:space="preserve"> </w:t>
-      </w:r>
-      <w:proofErr w:type="spellStart"/>
-      <w:r>
-        <w:t>json</w:t>
-      </w:r>
-      <w:proofErr w:type="spellEnd"/>
-      <w:r>
-        <w:t>.</w:t>
+        <w:t xml:space="preserve"> json.</w:t>
       </w:r>
     </w:p>
     <w:p>
       <w:pPr>
         <w:pStyle w:val="Titre2"/>
       </w:pPr>
+      <w:bookmarkStart w:id="24" w:name="_Toc484679021"/>
       <w:r>
         <w:t>A</w:t>
       </w:r>
       <w:r>
         <w:t>rborescence</w:t>
       </w:r>
+      <w:bookmarkEnd w:id="24"/>
     </w:p>
     <w:p>
       <w:r>
@@ -3299,14 +3680,12 @@
           <w:numId w:val="10"/>
         </w:numPr>
       </w:pPr>
-      <w:proofErr w:type="spellStart"/>
       <w:r>
         <w:t>i</w:t>
       </w:r>
       <w:r>
         <w:t>ndex.php</w:t>
       </w:r>
-      <w:proofErr w:type="spellEnd"/>
     </w:p>
     <w:p>
       <w:pPr>
@@ -3316,11 +3695,9 @@
           <w:numId w:val="6"/>
         </w:numPr>
       </w:pPr>
-      <w:proofErr w:type="spellStart"/>
       <w:r>
         <w:t>Modele</w:t>
       </w:r>
-      <w:proofErr w:type="spellEnd"/>
     </w:p>
     <w:p>
       <w:pPr>
@@ -3330,11 +3707,9 @@
           <w:numId w:val="6"/>
         </w:numPr>
       </w:pPr>
-      <w:proofErr w:type="spellStart"/>
       <w:r>
         <w:t>fonctionsDB.php</w:t>
       </w:r>
-      <w:proofErr w:type="spellEnd"/>
     </w:p>
     <w:p>
       <w:pPr>
@@ -3344,11 +3719,9 @@
           <w:numId w:val="6"/>
         </w:numPr>
       </w:pPr>
-      <w:proofErr w:type="spellStart"/>
       <w:r>
         <w:t>fonctionsAPI.php</w:t>
       </w:r>
-      <w:proofErr w:type="spellEnd"/>
     </w:p>
     <w:p>
       <w:pPr>
@@ -3370,14 +3743,12 @@
           <w:numId w:val="6"/>
         </w:numPr>
       </w:pPr>
-      <w:proofErr w:type="spellStart"/>
       <w:r>
         <w:t>a</w:t>
       </w:r>
       <w:r>
         <w:t>ccueil.php</w:t>
       </w:r>
-      <w:proofErr w:type="spellEnd"/>
     </w:p>
     <w:p>
       <w:pPr>
@@ -3387,14 +3758,12 @@
           <w:numId w:val="6"/>
         </w:numPr>
       </w:pPr>
-      <w:proofErr w:type="spellStart"/>
       <w:r>
         <w:t>c</w:t>
       </w:r>
       <w:r>
         <w:t>onnexion.php</w:t>
       </w:r>
-      <w:proofErr w:type="spellEnd"/>
     </w:p>
     <w:p>
       <w:pPr>
@@ -3404,11 +3773,9 @@
           <w:numId w:val="6"/>
         </w:numPr>
       </w:pPr>
-      <w:proofErr w:type="spellStart"/>
       <w:r>
         <w:t>fonctionsAffichage.php</w:t>
       </w:r>
-      <w:proofErr w:type="spellEnd"/>
     </w:p>
     <w:p>
       <w:pPr>
@@ -3430,11 +3797,9 @@
           <w:numId w:val="7"/>
         </w:numPr>
       </w:pPr>
-      <w:proofErr w:type="spellStart"/>
       <w:r>
         <w:t>img</w:t>
       </w:r>
-      <w:proofErr w:type="spellEnd"/>
     </w:p>
     <w:p>
       <w:pPr>
@@ -3467,38 +3832,398 @@
     </w:p>
     <w:p>
       <w:r>
-        <w:t xml:space="preserve">La vue contient tout ce qui est graphique et visuelle de mon site et </w:t>
-      </w:r>
-      <w:proofErr w:type="spellStart"/>
-      <w:r>
-        <w:t>modele</w:t>
-      </w:r>
-      <w:proofErr w:type="spellEnd"/>
-      <w:r>
-        <w:t xml:space="preserve"> contient la logique de mon site. On y accède par l’intermédiaire de mon contrôleur qui est ma page </w:t>
-      </w:r>
-      <w:proofErr w:type="spellStart"/>
-      <w:r>
-        <w:t>index.php</w:t>
-      </w:r>
-      <w:proofErr w:type="spellEnd"/>
-      <w:r>
-        <w:t>.</w:t>
-      </w:r>
-    </w:p>
-    <w:p>
-      <w:pPr>
-        <w:rPr>
-          <w:rFonts w:asciiTheme="majorHAnsi" w:eastAsiaTheme="majorEastAsia" w:hAnsiTheme="majorHAnsi" w:cstheme="majorBidi"/>
-          <w:b/>
-          <w:bCs/>
-          <w:color w:val="365F91" w:themeColor="accent1" w:themeShade="BF"/>
-          <w:sz w:val="28"/>
-          <w:szCs w:val="28"/>
-        </w:rPr>
-      </w:pPr>
-      <w:bookmarkStart w:id="22" w:name="_GoBack"/>
-      <w:bookmarkEnd w:id="22"/>
+        <w:t>La vue contient tout ce qui est graphique et visuelle de mon site et modele contient la logique de mon site. On y accède par l’intermédiaire de mon contrôleur qui est ma page index.php.</w:t>
+      </w:r>
+    </w:p>
+    <w:p>
+      <w:pPr>
+        <w:pStyle w:val="Titre1"/>
+      </w:pPr>
+      <w:r>
+        <w:t>Tests</w:t>
+      </w:r>
+    </w:p>
+    <w:tbl>
+      <w:tblPr>
+        <w:tblStyle w:val="Grilledutableau"/>
+        <w:tblW w:w="0" w:type="auto"/>
+        <w:tblInd w:w="432" w:type="dxa"/>
+        <w:tblLook w:val="04A0" w:firstRow="1" w:lastRow="0" w:firstColumn="1" w:lastColumn="0" w:noHBand="0" w:noVBand="1"/>
+      </w:tblPr>
+      <w:tblGrid>
+        <w:gridCol w:w="1094"/>
+        <w:gridCol w:w="2835"/>
+        <w:gridCol w:w="2410"/>
+        <w:gridCol w:w="2517"/>
+      </w:tblGrid>
+      <w:tr>
+        <w:tc>
+          <w:tcPr>
+            <w:tcW w:w="1094" w:type="dxa"/>
+          </w:tcPr>
+          <w:p>
+            <w:r>
+              <w:rPr>
+                <w:sz w:val="48"/>
+              </w:rPr>
+              <w:t>N°</w:t>
+            </w:r>
+          </w:p>
+        </w:tc>
+        <w:tc>
+          <w:tcPr>
+            <w:tcW w:w="2835" w:type="dxa"/>
+          </w:tcPr>
+          <w:p>
+            <w:pPr>
+              <w:rPr>
+                <w:b/>
+                <w:sz w:val="28"/>
+              </w:rPr>
+            </w:pPr>
+            <w:r>
+              <w:rPr>
+                <w:b/>
+                <w:sz w:val="28"/>
+              </w:rPr>
+              <w:t>A faire :</w:t>
+            </w:r>
+          </w:p>
+        </w:tc>
+        <w:tc>
+          <w:tcPr>
+            <w:tcW w:w="2410" w:type="dxa"/>
+          </w:tcPr>
+          <w:p>
+            <w:pPr>
+              <w:rPr>
+                <w:b/>
+                <w:sz w:val="28"/>
+              </w:rPr>
+            </w:pPr>
+            <w:r>
+              <w:rPr>
+                <w:b/>
+                <w:sz w:val="28"/>
+              </w:rPr>
+              <w:t>Résultat attendu :</w:t>
+            </w:r>
+          </w:p>
+        </w:tc>
+        <w:tc>
+          <w:tcPr>
+            <w:tcW w:w="2517" w:type="dxa"/>
+          </w:tcPr>
+          <w:p>
+            <w:pPr>
+              <w:rPr>
+                <w:b/>
+                <w:sz w:val="28"/>
+              </w:rPr>
+            </w:pPr>
+            <w:r>
+              <w:rPr>
+                <w:b/>
+                <w:sz w:val="28"/>
+              </w:rPr>
+              <w:t>Résultat obtenu :</w:t>
+            </w:r>
+          </w:p>
+        </w:tc>
+      </w:tr>
+      <w:tr>
+        <w:tc>
+          <w:tcPr>
+            <w:tcW w:w="1094" w:type="dxa"/>
+          </w:tcPr>
+          <w:p>
+            <w:r>
+              <w:t>T1</w:t>
+            </w:r>
+          </w:p>
+        </w:tc>
+        <w:tc>
+          <w:tcPr>
+            <w:tcW w:w="2835" w:type="dxa"/>
+          </w:tcPr>
+          <w:p>
+            <w:r>
+              <w:t xml:space="preserve">Cliquer sur le bouton se connecter </w:t>
+            </w:r>
+            <w:r>
+              <w:t>qui se trouve sur la navabar</w:t>
+            </w:r>
+          </w:p>
+        </w:tc>
+        <w:tc>
+          <w:tcPr>
+            <w:tcW w:w="2410" w:type="dxa"/>
+          </w:tcPr>
+          <w:p>
+            <w:r>
+              <w:t>Je suis redirigé sur la page de connexion</w:t>
+            </w:r>
+          </w:p>
+        </w:tc>
+        <w:tc>
+          <w:tcPr>
+            <w:tcW w:w="2517" w:type="dxa"/>
+          </w:tcPr>
+          <w:p/>
+        </w:tc>
+      </w:tr>
+      <w:tr>
+        <w:tc>
+          <w:tcPr>
+            <w:tcW w:w="1094" w:type="dxa"/>
+          </w:tcPr>
+          <w:p>
+            <w:r>
+              <w:t>T2</w:t>
+            </w:r>
+          </w:p>
+        </w:tc>
+        <w:tc>
+          <w:tcPr>
+            <w:tcW w:w="2835" w:type="dxa"/>
+          </w:tcPr>
+          <w:p>
+            <w:r>
+              <w:t xml:space="preserve">Cliquer sur le bouton </w:t>
+            </w:r>
+            <w:r>
+              <w:t xml:space="preserve">s’inscrire </w:t>
+            </w:r>
+            <w:r>
+              <w:t>qui se trouve sur la navabar</w:t>
+            </w:r>
+          </w:p>
+        </w:tc>
+        <w:tc>
+          <w:tcPr>
+            <w:tcW w:w="2410" w:type="dxa"/>
+          </w:tcPr>
+          <w:p>
+            <w:r>
+              <w:t xml:space="preserve">Je suis redirigé sur la page </w:t>
+            </w:r>
+            <w:r>
+              <w:t>inscription</w:t>
+            </w:r>
+          </w:p>
+        </w:tc>
+        <w:tc>
+          <w:tcPr>
+            <w:tcW w:w="2517" w:type="dxa"/>
+          </w:tcPr>
+          <w:p/>
+        </w:tc>
+      </w:tr>
+      <w:tr>
+        <w:tc>
+          <w:tcPr>
+            <w:tcW w:w="1094" w:type="dxa"/>
+          </w:tcPr>
+          <w:p>
+            <w:r>
+              <w:t>T3</w:t>
+            </w:r>
+          </w:p>
+        </w:tc>
+        <w:tc>
+          <w:tcPr>
+            <w:tcW w:w="2835" w:type="dxa"/>
+          </w:tcPr>
+          <w:p>
+            <w:r>
+              <w:t xml:space="preserve">Cliquer sur </w:t>
+            </w:r>
+            <w:r>
+              <w:t>accueil</w:t>
+            </w:r>
+            <w:r>
+              <w:t xml:space="preserve"> s’inscrire qui se trouve sur la navabar</w:t>
+            </w:r>
+          </w:p>
+        </w:tc>
+        <w:tc>
+          <w:tcPr>
+            <w:tcW w:w="2410" w:type="dxa"/>
+          </w:tcPr>
+          <w:p>
+            <w:r>
+              <w:t xml:space="preserve">Je suis redirigé sur la page </w:t>
+            </w:r>
+            <w:r>
+              <w:t>d’accueil</w:t>
+            </w:r>
+          </w:p>
+        </w:tc>
+        <w:tc>
+          <w:tcPr>
+            <w:tcW w:w="2517" w:type="dxa"/>
+          </w:tcPr>
+          <w:p/>
+        </w:tc>
+      </w:tr>
+      <w:tr>
+        <w:tc>
+          <w:tcPr>
+            <w:tcW w:w="1094" w:type="dxa"/>
+          </w:tcPr>
+          <w:p>
+            <w:r>
+              <w:lastRenderedPageBreak/>
+              <w:t>T4</w:t>
+            </w:r>
+          </w:p>
+        </w:tc>
+        <w:tc>
+          <w:tcPr>
+            <w:tcW w:w="2835" w:type="dxa"/>
+          </w:tcPr>
+          <w:p>
+            <w:r>
+              <w:t xml:space="preserve">Cliquer sur </w:t>
+            </w:r>
+            <w:r>
+              <w:t>MyMoviesList</w:t>
+            </w:r>
+            <w:r>
+              <w:t xml:space="preserve"> qui se trouve sur la navabar</w:t>
+            </w:r>
+          </w:p>
+        </w:tc>
+        <w:tc>
+          <w:tcPr>
+            <w:tcW w:w="2410" w:type="dxa"/>
+          </w:tcPr>
+          <w:p>
+            <w:r>
+              <w:t>Je suis redirigé sur la page d’accueil</w:t>
+            </w:r>
+          </w:p>
+        </w:tc>
+        <w:tc>
+          <w:tcPr>
+            <w:tcW w:w="2517" w:type="dxa"/>
+          </w:tcPr>
+          <w:p/>
+        </w:tc>
+      </w:tr>
+      <w:tr>
+        <w:tc>
+          <w:tcPr>
+            <w:tcW w:w="1094" w:type="dxa"/>
+          </w:tcPr>
+          <w:p>
+            <w:r>
+              <w:t>T5</w:t>
+            </w:r>
+          </w:p>
+        </w:tc>
+        <w:tc>
+          <w:tcPr>
+            <w:tcW w:w="2835" w:type="dxa"/>
+          </w:tcPr>
+          <w:p>
+            <w:r>
+              <w:t>Ecrire le nom d’un film en anglais dans la barre de recherche puis appuyé sur la loupe</w:t>
+            </w:r>
+          </w:p>
+        </w:tc>
+        <w:tc>
+          <w:tcPr>
+            <w:tcW w:w="2410" w:type="dxa"/>
+          </w:tcPr>
+          <w:p>
+            <w:r>
+              <w:t xml:space="preserve">Je suis redirigé sur la page </w:t>
+            </w:r>
+            <w:r>
+              <w:t>du film que j’ai tapé</w:t>
+            </w:r>
+            <w:bookmarkStart w:id="25" w:name="_GoBack"/>
+            <w:bookmarkEnd w:id="25"/>
+          </w:p>
+        </w:tc>
+        <w:tc>
+          <w:tcPr>
+            <w:tcW w:w="2517" w:type="dxa"/>
+          </w:tcPr>
+          <w:p/>
+        </w:tc>
+      </w:tr>
+      <w:tr>
+        <w:tc>
+          <w:tcPr>
+            <w:tcW w:w="1094" w:type="dxa"/>
+          </w:tcPr>
+          <w:p>
+            <w:r>
+              <w:t>T6</w:t>
+            </w:r>
+          </w:p>
+        </w:tc>
+        <w:tc>
+          <w:tcPr>
+            <w:tcW w:w="2835" w:type="dxa"/>
+          </w:tcPr>
+          <w:p/>
+        </w:tc>
+        <w:tc>
+          <w:tcPr>
+            <w:tcW w:w="2410" w:type="dxa"/>
+          </w:tcPr>
+          <w:p/>
+        </w:tc>
+        <w:tc>
+          <w:tcPr>
+            <w:tcW w:w="2517" w:type="dxa"/>
+          </w:tcPr>
+          <w:p/>
+        </w:tc>
+      </w:tr>
+      <w:tr>
+        <w:tc>
+          <w:tcPr>
+            <w:tcW w:w="1094" w:type="dxa"/>
+          </w:tcPr>
+          <w:p>
+            <w:r>
+              <w:t>T7</w:t>
+            </w:r>
+          </w:p>
+        </w:tc>
+        <w:tc>
+          <w:tcPr>
+            <w:tcW w:w="2835" w:type="dxa"/>
+          </w:tcPr>
+          <w:p/>
+        </w:tc>
+        <w:tc>
+          <w:tcPr>
+            <w:tcW w:w="2410" w:type="dxa"/>
+          </w:tcPr>
+          <w:p/>
+        </w:tc>
+        <w:tc>
+          <w:tcPr>
+            <w:tcW w:w="2517" w:type="dxa"/>
+          </w:tcPr>
+          <w:p/>
+        </w:tc>
+      </w:tr>
+    </w:tbl>
+    <w:p>
+      <w:pPr>
+        <w:pStyle w:val="Titre1"/>
+        <w:numPr>
+          <w:ilvl w:val="0"/>
+          <w:numId w:val="0"/>
+        </w:numPr>
+        <w:ind w:left="432"/>
+      </w:pPr>
       <w:r>
         <w:br w:type="page"/>
       </w:r>
@@ -3507,26 +4232,40 @@
       <w:pPr>
         <w:pStyle w:val="Titre1"/>
       </w:pPr>
+      <w:bookmarkStart w:id="26" w:name="_Toc484679022"/>
       <w:r>
         <w:lastRenderedPageBreak/>
+        <w:t>Conclusion</w:t>
+      </w:r>
+    </w:p>
+    <w:p>
+      <w:pPr>
+        <w:pStyle w:val="Titre1"/>
+      </w:pPr>
+      <w:r>
         <w:t>Bibliographie</w:t>
       </w:r>
+      <w:bookmarkEnd w:id="26"/>
     </w:p>
     <w:p>
       <w:pPr>
         <w:pStyle w:val="Titre2"/>
       </w:pPr>
+      <w:bookmarkStart w:id="27" w:name="_Toc484679023"/>
       <w:r>
         <w:t>Source</w:t>
       </w:r>
+      <w:bookmarkEnd w:id="27"/>
     </w:p>
     <w:p>
       <w:pPr>
         <w:pStyle w:val="Titre2"/>
       </w:pPr>
+      <w:bookmarkStart w:id="28" w:name="_Toc484679024"/>
       <w:r>
         <w:t>Tableau de figure</w:t>
       </w:r>
+      <w:bookmarkEnd w:id="28"/>
     </w:p>
     <w:p>
       <w:pPr>
@@ -4243,11 +4982,6 @@
         <w:tabs>
           <w:tab w:val="right" w:leader="dot" w:pos="9062"/>
         </w:tabs>
-        <w:rPr>
-          <w:rFonts w:eastAsiaTheme="minorEastAsia"/>
-          <w:noProof/>
-          <w:lang w:eastAsia="fr-CH"/>
-        </w:rPr>
       </w:pPr>
       <w:hyperlink w:anchor="_Toc484673773" w:history="1">
         <w:r>
@@ -4308,8 +5042,14 @@
       </w:hyperlink>
     </w:p>
     <w:p>
+      <w:pPr>
+        <w:pStyle w:val="Titre1"/>
+      </w:pPr>
       <w:r>
         <w:fldChar w:fldCharType="end"/>
+      </w:r>
+      <w:r>
+        <w:t>Annexes</w:t>
       </w:r>
     </w:p>
     <w:sectPr>
@@ -4463,7 +5203,7 @@
                 <w:bCs/>
                 <w:noProof/>
               </w:rPr>
-              <w:t>11</w:t>
+              <w:t>12</w:t>
             </w:r>
             <w:r>
               <w:rPr>
@@ -6475,6 +7215,25 @@
       <w:spacing w:after="0"/>
     </w:pPr>
   </w:style>
+  <w:style w:type="table" w:styleId="Grilledutableau">
+    <w:name w:val="Table Grid"/>
+    <w:basedOn w:val="TableauNormal"/>
+    <w:uiPriority w:val="59"/>
+    <w:rsid w:val="00FD5A79"/>
+    <w:pPr>
+      <w:spacing w:after="0" w:line="240" w:lineRule="auto"/>
+    </w:pPr>
+    <w:tblPr>
+      <w:tblBorders>
+        <w:top w:val="single" w:sz="4" w:space="0" w:color="auto"/>
+        <w:left w:val="single" w:sz="4" w:space="0" w:color="auto"/>
+        <w:bottom w:val="single" w:sz="4" w:space="0" w:color="auto"/>
+        <w:right w:val="single" w:sz="4" w:space="0" w:color="auto"/>
+        <w:insideH w:val="single" w:sz="4" w:space="0" w:color="auto"/>
+        <w:insideV w:val="single" w:sz="4" w:space="0" w:color="auto"/>
+      </w:tblBorders>
+    </w:tblPr>
+  </w:style>
 </w:styles>
 </file>
 
@@ -7309,6 +8068,25 @@
       <w:spacing w:after="0"/>
     </w:pPr>
   </w:style>
+  <w:style w:type="table" w:styleId="Grilledutableau">
+    <w:name w:val="Table Grid"/>
+    <w:basedOn w:val="TableauNormal"/>
+    <w:uiPriority w:val="59"/>
+    <w:rsid w:val="00FD5A79"/>
+    <w:pPr>
+      <w:spacing w:after="0" w:line="240" w:lineRule="auto"/>
+    </w:pPr>
+    <w:tblPr>
+      <w:tblBorders>
+        <w:top w:val="single" w:sz="4" w:space="0" w:color="auto"/>
+        <w:left w:val="single" w:sz="4" w:space="0" w:color="auto"/>
+        <w:bottom w:val="single" w:sz="4" w:space="0" w:color="auto"/>
+        <w:right w:val="single" w:sz="4" w:space="0" w:color="auto"/>
+        <w:insideH w:val="single" w:sz="4" w:space="0" w:color="auto"/>
+        <w:insideV w:val="single" w:sz="4" w:space="0" w:color="auto"/>
+      </w:tblBorders>
+    </w:tblPr>
+  </w:style>
 </w:styles>
 </file>
 
@@ -7343,38 +8121,6 @@
               <w:lang w:val="fr-FR"/>
             </w:rPr>
             <w:t>[Titre du document]</w:t>
-          </w:r>
-        </w:p>
-      </w:docPartBody>
-    </w:docPart>
-    <w:docPart>
-      <w:docPartPr>
-        <w:name w:val="76C0EB3516124E49A5D85D62810D039F"/>
-        <w:category>
-          <w:name w:val="Général"/>
-          <w:gallery w:val="placeholder"/>
-        </w:category>
-        <w:types>
-          <w:type w:val="bbPlcHdr"/>
-        </w:types>
-        <w:behaviors>
-          <w:behavior w:val="content"/>
-        </w:behaviors>
-        <w:guid w:val="{01B39658-A1E8-4AFA-AC00-3F14281F3FEC}"/>
-      </w:docPartPr>
-      <w:docPartBody>
-        <w:p>
-          <w:pPr>
-            <w:pStyle w:val="76C0EB3516124E49A5D85D62810D039F"/>
-          </w:pPr>
-          <w:r>
-            <w:rPr>
-              <w:rFonts w:asciiTheme="majorHAnsi" w:eastAsiaTheme="majorEastAsia" w:hAnsiTheme="majorHAnsi" w:cstheme="majorBidi"/>
-              <w:sz w:val="44"/>
-              <w:szCs w:val="44"/>
-              <w:lang w:val="fr-FR"/>
-            </w:rPr>
-            <w:t>[Sous-titre du document]</w:t>
           </w:r>
         </w:p>
       </w:docPartBody>
@@ -7431,9 +8177,8 @@
     <w:panose1 w:val="020B0604030504040204"/>
     <w:charset w:val="00"/>
     <w:family w:val="swiss"/>
-    <w:notTrueType/>
     <w:pitch w:val="variable"/>
-    <w:sig w:usb0="00000003" w:usb1="00000000" w:usb2="00000000" w:usb3="00000000" w:csb0="00000001" w:csb1="00000000"/>
+    <w:sig w:usb0="E1002EFF" w:usb1="C000605B" w:usb2="00000029" w:usb3="00000000" w:csb0="000101FF" w:csb1="00000000"/>
   </w:font>
 </w:fonts>
 </file>
@@ -7456,6 +8201,7 @@
     <w:rsid w:val="00137DDA"/>
     <w:rsid w:val="00395E18"/>
     <w:rsid w:val="003C502D"/>
+    <w:rsid w:val="004F5E3B"/>
     <w:rsid w:val="00986D9C"/>
     <w:rsid w:val="00BE4539"/>
     <w:rsid w:val="00C0195D"/>
@@ -8225,7 +8971,7 @@
 </file>
 
 <file path=customXml/itemProps2.xml><?xml version="1.0" encoding="utf-8"?>
-<ds:datastoreItem xmlns:ds="http://schemas.openxmlformats.org/officeDocument/2006/customXml" ds:itemID="{FE5959FA-DB6C-428E-BF23-1B05CA37DC3A}">
+<ds:datastoreItem xmlns:ds="http://schemas.openxmlformats.org/officeDocument/2006/customXml" ds:itemID="{0FF0787D-96C7-4E38-ACC8-340DF774EBA5}">
   <ds:schemaRefs>
     <ds:schemaRef ds:uri="http://schemas.openxmlformats.org/officeDocument/2006/bibliography"/>
   </ds:schemaRefs>

</xml_diff>

<commit_message>
Ajouter des commentaire aux films
</commit_message>
<xml_diff>
--- a/Doc/Doc.docx
+++ b/Doc/Doc.docx
@@ -371,15 +371,7 @@
             <w:rPr>
               <w:lang w:val="fr-FR"/>
             </w:rPr>
-            <w:t>Table des</w:t>
-          </w:r>
-          <w:bookmarkStart w:id="0" w:name="_GoBack"/>
-          <w:bookmarkEnd w:id="0"/>
-          <w:r>
-            <w:rPr>
-              <w:lang w:val="fr-FR"/>
-            </w:rPr>
-            <w:t xml:space="preserve"> matières</w:t>
+            <w:t>Table des matières</w:t>
           </w:r>
         </w:p>
         <w:p>
@@ -2390,12 +2382,12 @@
       <w:pPr>
         <w:pStyle w:val="Titre1"/>
       </w:pPr>
-      <w:bookmarkStart w:id="1" w:name="_Toc484699290"/>
+      <w:bookmarkStart w:id="0" w:name="_Toc484699290"/>
       <w:r>
         <w:lastRenderedPageBreak/>
         <w:t>Introduction</w:t>
       </w:r>
-      <w:bookmarkEnd w:id="1"/>
+      <w:bookmarkEnd w:id="0"/>
       <w:r>
         <w:t xml:space="preserve"> </w:t>
       </w:r>
@@ -2413,11 +2405,11 @@
         <w:pStyle w:val="Titre2"/>
         <w:jc w:val="both"/>
       </w:pPr>
-      <w:bookmarkStart w:id="2" w:name="_Toc484699291"/>
+      <w:bookmarkStart w:id="1" w:name="_Toc484699291"/>
       <w:r>
         <w:t>Motivations</w:t>
       </w:r>
-      <w:bookmarkEnd w:id="2"/>
+      <w:bookmarkEnd w:id="1"/>
     </w:p>
     <w:p>
       <w:pPr>
@@ -2435,10 +2427,52 @@
         <w:pStyle w:val="Titre2"/>
         <w:jc w:val="both"/>
       </w:pPr>
-      <w:bookmarkStart w:id="3" w:name="_Toc484699292"/>
+      <w:bookmarkStart w:id="2" w:name="_Toc484699292"/>
       <w:r>
         <w:t>Objectifs</w:t>
       </w:r>
+      <w:bookmarkEnd w:id="2"/>
+    </w:p>
+    <w:p>
+      <w:pPr>
+        <w:jc w:val="both"/>
+      </w:pPr>
+      <w:r>
+        <w:t>L’objectif est de créer un site web permettant aux utilisateurs de créer une librairie de films qu’ils souhaitent voir ou qu’ils ont déjà vu. Les utilisateurs pourr</w:t>
+      </w:r>
+      <w:r>
+        <w:t>ont ajouter les films dans leur</w:t>
+      </w:r>
+      <w:r>
+        <w:t xml:space="preserve"> liste de films en </w:t>
+      </w:r>
+      <w:r>
+        <w:t>écrivant</w:t>
+      </w:r>
+      <w:r>
+        <w:t xml:space="preserve"> un </w:t>
+      </w:r>
+      <w:r>
+        <w:t>commentaire</w:t>
+      </w:r>
+      <w:r>
+        <w:t xml:space="preserve"> sur le film. Les utilisateurs peuvent voir les listes de film et les </w:t>
+      </w:r>
+      <w:r>
+        <w:t>commentaires</w:t>
+      </w:r>
+      <w:r>
+        <w:t xml:space="preserve"> des autres utilisateurs. </w:t>
+      </w:r>
+    </w:p>
+    <w:p>
+      <w:pPr>
+        <w:pStyle w:val="Titre2"/>
+      </w:pPr>
+      <w:bookmarkStart w:id="3" w:name="_Toc484699293"/>
+      <w:r>
+        <w:t>Description détaillée</w:t>
+      </w:r>
       <w:bookmarkEnd w:id="3"/>
     </w:p>
     <w:p>
@@ -2446,117 +2480,75 @@
         <w:jc w:val="both"/>
       </w:pPr>
       <w:r>
-        <w:t>L’objectif est de créer un site web permettant aux utilisateurs de créer une librairie de films qu’ils souhaitent voir ou qu’ils ont déjà vu. Les utilisateurs pourr</w:t>
-      </w:r>
-      <w:r>
-        <w:t>ont ajouter les films dans leur</w:t>
-      </w:r>
-      <w:r>
-        <w:t xml:space="preserve"> liste de films en </w:t>
-      </w:r>
-      <w:r>
-        <w:t>écrivant</w:t>
-      </w:r>
-      <w:r>
-        <w:t xml:space="preserve"> un </w:t>
-      </w:r>
-      <w:r>
-        <w:t>commentaire</w:t>
-      </w:r>
-      <w:r>
-        <w:t xml:space="preserve"> sur le film. Les utilisateurs peuvent voir les listes de film et les </w:t>
+        <w:t>Seul un utilisateur connecté peut avoir une liste. Les listes sont prédéfinies dans l’application (à voir, déjà vu, etc.). Le site doit donc permettre à un utilisateur de se créer un compte, de se connecter et de se déconnecter. Une fois le compte créé, l’utilisateur pourra se connecter et ajouter des films à ses différentes listes (déjà vu, veut voir). Il pourra également consulter/</w:t>
+      </w:r>
+      <w:proofErr w:type="spellStart"/>
+      <w:r>
+        <w:t>editer</w:t>
+      </w:r>
+      <w:proofErr w:type="spellEnd"/>
+      <w:r>
+        <w:t>/supprimer les éléments de ses listes pour faire passer les films d’une liste à l’autre ou tout simplement l’enlever de la liste.</w:t>
+      </w:r>
+    </w:p>
+    <w:p>
+      <w:pPr>
+        <w:jc w:val="both"/>
+      </w:pPr>
+      <w:r>
+        <w:t>Un utilisateur non connecté pourra regarder les informations sur les films. Pour voir les infos d’un film on pourra rechercher le film grâce à une fonctionnalité de recherche. La recherche de film se fera sur la base de l’API OMDB qui permet de récupérer des informations de films et de les relier ensuite à IMDB. De ce fait, les films ne seront pas stockés dans notre base de données. Seul l’id IMDB du film sera stocké afin de garder le lien vers le film existant.</w:t>
+      </w:r>
+    </w:p>
+    <w:p>
+      <w:pPr>
+        <w:jc w:val="both"/>
+      </w:pPr>
+      <w:r>
+        <w:t>La liste de film dispose de pagination et l’utilisateur aura la possibilité de trier la liste par films les plus vus, par nombre de présence dans une liste, etc</w:t>
+      </w:r>
+      <w:proofErr w:type="gramStart"/>
+      <w:r>
+        <w:t>..</w:t>
+      </w:r>
+      <w:proofErr w:type="gramEnd"/>
+      <w:r>
+        <w:t xml:space="preserve"> En cliquant sur un film dans la liste de films on est dirigé vers une page avec les informations du film en question.</w:t>
+      </w:r>
+    </w:p>
+    <w:p>
+      <w:pPr>
+        <w:jc w:val="both"/>
+      </w:pPr>
+      <w:r>
+        <w:t xml:space="preserve">On pourra voir depuis cette page également les </w:t>
       </w:r>
       <w:r>
         <w:t>commentaires</w:t>
       </w:r>
       <w:r>
-        <w:t xml:space="preserve"> des autres utilisateurs. </w:t>
-      </w:r>
-    </w:p>
-    <w:p>
-      <w:pPr>
-        <w:pStyle w:val="Titre2"/>
-      </w:pPr>
-      <w:bookmarkStart w:id="4" w:name="_Toc484699293"/>
-      <w:r>
-        <w:t>Description détaillée</w:t>
+        <w:t xml:space="preserve"> ainsi que le </w:t>
+      </w:r>
+      <w:proofErr w:type="spellStart"/>
+      <w:r>
+        <w:t>ranking</w:t>
+      </w:r>
+      <w:proofErr w:type="spellEnd"/>
+      <w:r>
+        <w:t xml:space="preserve"> global du film</w:t>
+      </w:r>
+    </w:p>
+    <w:p>
+      <w:pPr>
+        <w:pStyle w:val="Titre1"/>
+      </w:pPr>
+      <w:bookmarkStart w:id="4" w:name="_Toc484699294"/>
+      <w:r>
+        <w:t>Anal</w:t>
+      </w:r>
+      <w:r>
+        <w:t>yse de l’existant</w:t>
       </w:r>
       <w:bookmarkEnd w:id="4"/>
-    </w:p>
-    <w:p>
-      <w:pPr>
-        <w:jc w:val="both"/>
-      </w:pPr>
-      <w:r>
-        <w:t>Seul un utilisateur connecté peut avoir une liste. Les listes sont prédéfinies dans l’application (à voir, déjà vu, etc.). Le site doit donc permettre à un utilisateur de se créer un compte, de se connecter et de se déconnecter. Une fois le compte créé, l’utilisateur pourra se connecter et ajouter des films à ses différentes listes (déjà vu, veut voir). Il pourra également consulter/</w:t>
-      </w:r>
-      <w:proofErr w:type="spellStart"/>
-      <w:r>
-        <w:t>editer</w:t>
-      </w:r>
-      <w:proofErr w:type="spellEnd"/>
-      <w:r>
-        <w:t>/supprimer les éléments de ses listes pour faire passer les films d’une liste à l’autre ou tout simplement l’enlever de la liste.</w:t>
-      </w:r>
-    </w:p>
-    <w:p>
-      <w:pPr>
-        <w:jc w:val="both"/>
-      </w:pPr>
-      <w:r>
-        <w:t>Un utilisateur non connecté pourra regarder les informations sur les films. Pour voir les infos d’un film on pourra rechercher le film grâce à une fonctionnalité de recherche. La recherche de film se fera sur la base de l’API OMDB qui permet de récupérer des informations de films et de les relier ensuite à IMDB. De ce fait, les films ne seront pas stockés dans notre base de données. Seul l’id IMDB du film sera stocké afin de garder le lien vers le film existant.</w:t>
-      </w:r>
-    </w:p>
-    <w:p>
-      <w:pPr>
-        <w:jc w:val="both"/>
-      </w:pPr>
-      <w:r>
-        <w:t>La liste de film dispose de pagination et l’utilisateur aura la possibilité de trier la liste par films les plus vus, par nombre de présence dans une liste, etc</w:t>
-      </w:r>
-      <w:proofErr w:type="gramStart"/>
-      <w:r>
-        <w:t>..</w:t>
-      </w:r>
-      <w:proofErr w:type="gramEnd"/>
-      <w:r>
-        <w:t xml:space="preserve"> En cliquant sur un film dans la liste de films on est dirigé vers une page avec les informations du film en question.</w:t>
-      </w:r>
-    </w:p>
-    <w:p>
-      <w:pPr>
-        <w:jc w:val="both"/>
-      </w:pPr>
-      <w:r>
-        <w:t xml:space="preserve">On pourra voir depuis cette page également les </w:t>
-      </w:r>
-      <w:r>
-        <w:t>commentaires</w:t>
-      </w:r>
-      <w:r>
-        <w:t xml:space="preserve"> ainsi que le </w:t>
-      </w:r>
-      <w:proofErr w:type="spellStart"/>
-      <w:r>
-        <w:t>ranking</w:t>
-      </w:r>
-      <w:proofErr w:type="spellEnd"/>
-      <w:r>
-        <w:t xml:space="preserve"> global du film</w:t>
-      </w:r>
-    </w:p>
-    <w:p>
-      <w:pPr>
-        <w:pStyle w:val="Titre1"/>
-      </w:pPr>
-      <w:bookmarkStart w:id="5" w:name="_Toc484699294"/>
-      <w:r>
-        <w:t>Anal</w:t>
-      </w:r>
-      <w:r>
-        <w:t>yse de l’existant</w:t>
-      </w:r>
-      <w:bookmarkEnd w:id="5"/>
     </w:p>
     <w:p>
       <w:pPr>
@@ -2658,7 +2650,7 @@
       <w:r>
         <w:fldChar w:fldCharType="separate"/>
       </w:r>
-      <w:bookmarkStart w:id="6" w:name="_Toc484683438"/>
+      <w:bookmarkStart w:id="5" w:name="_Toc484683438"/>
       <w:r>
         <w:rPr>
           <w:noProof/>
@@ -2690,7 +2682,7 @@
       <w:r>
         <w:t xml:space="preserve"> où l’on peut voir une liste créé par un utilisateur</w:t>
       </w:r>
-      <w:bookmarkEnd w:id="6"/>
+      <w:bookmarkEnd w:id="5"/>
     </w:p>
     <w:p>
       <w:pPr>
@@ -2741,21 +2733,21 @@
       <w:pPr>
         <w:pStyle w:val="Titre1"/>
       </w:pPr>
-      <w:bookmarkStart w:id="7" w:name="_Toc484699295"/>
+      <w:bookmarkStart w:id="6" w:name="_Toc484699295"/>
       <w:r>
         <w:t>Analyse fonctionnelle</w:t>
       </w:r>
+      <w:bookmarkEnd w:id="6"/>
+    </w:p>
+    <w:p>
+      <w:pPr>
+        <w:pStyle w:val="Titre2"/>
+      </w:pPr>
+      <w:bookmarkStart w:id="7" w:name="_Toc484699296"/>
+      <w:r>
+        <w:t>Plan du site</w:t>
+      </w:r>
       <w:bookmarkEnd w:id="7"/>
-    </w:p>
-    <w:p>
-      <w:pPr>
-        <w:pStyle w:val="Titre2"/>
-      </w:pPr>
-      <w:bookmarkStart w:id="8" w:name="_Toc484699296"/>
-      <w:r>
-        <w:t>Plan du site</w:t>
-      </w:r>
-      <w:bookmarkEnd w:id="8"/>
     </w:p>
     <w:p>
       <w:pPr>
@@ -2852,7 +2844,7 @@
       <w:r>
         <w:fldChar w:fldCharType="separate"/>
       </w:r>
-      <w:bookmarkStart w:id="9" w:name="_Toc484683439"/>
+      <w:bookmarkStart w:id="8" w:name="_Toc484683439"/>
       <w:r>
         <w:rPr>
           <w:noProof/>
@@ -2868,20 +2860,20 @@
       <w:r>
         <w:t xml:space="preserve"> Plan du site</w:t>
       </w:r>
+      <w:bookmarkEnd w:id="8"/>
+    </w:p>
+    <w:p>
+      <w:pPr>
+        <w:pStyle w:val="Titre2"/>
+      </w:pPr>
+      <w:bookmarkStart w:id="9" w:name="_Toc484699297"/>
+      <w:r>
+        <w:t>Maquette</w:t>
+      </w:r>
+      <w:r>
+        <w:t>s</w:t>
+      </w:r>
       <w:bookmarkEnd w:id="9"/>
-    </w:p>
-    <w:p>
-      <w:pPr>
-        <w:pStyle w:val="Titre2"/>
-      </w:pPr>
-      <w:bookmarkStart w:id="10" w:name="_Toc484699297"/>
-      <w:r>
-        <w:t>Maquette</w:t>
-      </w:r>
-      <w:r>
-        <w:t>s</w:t>
-      </w:r>
-      <w:bookmarkEnd w:id="10"/>
     </w:p>
     <w:p>
       <w:pPr>
@@ -2982,7 +2974,7 @@
       <w:r>
         <w:fldChar w:fldCharType="separate"/>
       </w:r>
-      <w:bookmarkStart w:id="11" w:name="_Toc484683440"/>
+      <w:bookmarkStart w:id="10" w:name="_Toc484683440"/>
       <w:r>
         <w:rPr>
           <w:noProof/>
@@ -3001,7 +2993,7 @@
       <w:r>
         <w:t>age d’accueil déconnecté</w:t>
       </w:r>
-      <w:bookmarkEnd w:id="11"/>
+      <w:bookmarkEnd w:id="10"/>
     </w:p>
     <w:p>
       <w:pPr>
@@ -3097,7 +3089,7 @@
       <w:r>
         <w:fldChar w:fldCharType="separate"/>
       </w:r>
-      <w:bookmarkStart w:id="12" w:name="_Toc484683441"/>
+      <w:bookmarkStart w:id="11" w:name="_Toc484683441"/>
       <w:r>
         <w:rPr>
           <w:noProof/>
@@ -3122,7 +3114,7 @@
       <w:r>
         <w:t>connecté</w:t>
       </w:r>
-      <w:bookmarkEnd w:id="12"/>
+      <w:bookmarkEnd w:id="11"/>
     </w:p>
     <w:p>
       <w:pPr>
@@ -3218,7 +3210,7 @@
       <w:r>
         <w:fldChar w:fldCharType="separate"/>
       </w:r>
-      <w:bookmarkStart w:id="13" w:name="_Toc484683442"/>
+      <w:bookmarkStart w:id="12" w:name="_Toc484683442"/>
       <w:r>
         <w:rPr>
           <w:noProof/>
@@ -3234,7 +3226,7 @@
       <w:r>
         <w:t xml:space="preserve"> Maquette page des films</w:t>
       </w:r>
-      <w:bookmarkEnd w:id="13"/>
+      <w:bookmarkEnd w:id="12"/>
     </w:p>
     <w:p>
       <w:pPr>
@@ -3322,7 +3314,7 @@
       <w:r>
         <w:fldChar w:fldCharType="separate"/>
       </w:r>
-      <w:bookmarkStart w:id="14" w:name="_Toc484683443"/>
+      <w:bookmarkStart w:id="13" w:name="_Toc484683443"/>
       <w:r>
         <w:rPr>
           <w:noProof/>
@@ -3338,7 +3330,7 @@
       <w:r>
         <w:t xml:space="preserve"> Maquette page des listes</w:t>
       </w:r>
-      <w:bookmarkEnd w:id="14"/>
+      <w:bookmarkEnd w:id="13"/>
     </w:p>
     <w:p>
       <w:pPr>
@@ -3422,7 +3414,7 @@
       <w:r>
         <w:fldChar w:fldCharType="separate"/>
       </w:r>
-      <w:bookmarkStart w:id="15" w:name="_Toc484683444"/>
+      <w:bookmarkStart w:id="14" w:name="_Toc484683444"/>
       <w:r>
         <w:rPr>
           <w:noProof/>
@@ -3438,7 +3430,7 @@
       <w:r>
         <w:t xml:space="preserve"> Maquette page connexion</w:t>
       </w:r>
-      <w:bookmarkEnd w:id="15"/>
+      <w:bookmarkEnd w:id="14"/>
     </w:p>
     <w:p>
       <w:pPr>
@@ -3523,7 +3515,7 @@
       <w:r>
         <w:fldChar w:fldCharType="separate"/>
       </w:r>
-      <w:bookmarkStart w:id="16" w:name="_Toc484683445"/>
+      <w:bookmarkStart w:id="15" w:name="_Toc484683445"/>
       <w:r>
         <w:rPr>
           <w:noProof/>
@@ -3539,7 +3531,7 @@
       <w:r>
         <w:t xml:space="preserve"> Maquette page inscription</w:t>
       </w:r>
-      <w:bookmarkEnd w:id="16"/>
+      <w:bookmarkEnd w:id="15"/>
     </w:p>
     <w:p>
       <w:pPr>
@@ -3626,7 +3618,7 @@
       <w:r>
         <w:fldChar w:fldCharType="separate"/>
       </w:r>
-      <w:bookmarkStart w:id="17" w:name="_Toc484683446"/>
+      <w:bookmarkStart w:id="16" w:name="_Toc484683446"/>
       <w:r>
         <w:rPr>
           <w:noProof/>
@@ -3642,18 +3634,18 @@
       <w:r>
         <w:t xml:space="preserve"> Maquette page profil</w:t>
       </w:r>
-      <w:bookmarkEnd w:id="17"/>
+      <w:bookmarkEnd w:id="16"/>
     </w:p>
     <w:p>
       <w:pPr>
         <w:pStyle w:val="Titre2"/>
       </w:pPr>
-      <w:bookmarkStart w:id="18" w:name="_Toc484699298"/>
+      <w:bookmarkStart w:id="17" w:name="_Toc484699298"/>
       <w:r>
         <w:lastRenderedPageBreak/>
         <w:t>Fonctionnalités</w:t>
       </w:r>
-      <w:bookmarkEnd w:id="18"/>
+      <w:bookmarkEnd w:id="17"/>
     </w:p>
     <w:p>
       <w:r>
@@ -3858,100 +3850,100 @@
       <w:pPr>
         <w:pStyle w:val="Titre2"/>
       </w:pPr>
-      <w:bookmarkStart w:id="19" w:name="_Toc484699299"/>
+      <w:bookmarkStart w:id="18" w:name="_Toc484699299"/>
       <w:r>
         <w:t>Logiciels utilisés</w:t>
       </w:r>
+      <w:bookmarkEnd w:id="18"/>
+    </w:p>
+    <w:p>
+      <w:r>
+        <w:t xml:space="preserve">Pour le développement j’ai utilisé </w:t>
+      </w:r>
+      <w:proofErr w:type="spellStart"/>
+      <w:r>
+        <w:t>NetBeans</w:t>
+      </w:r>
+      <w:proofErr w:type="spellEnd"/>
+      <w:r>
+        <w:t xml:space="preserve"> et </w:t>
+      </w:r>
+      <w:proofErr w:type="spellStart"/>
+      <w:r>
+        <w:t>EasyPHP</w:t>
+      </w:r>
+      <w:proofErr w:type="spellEnd"/>
+      <w:r>
+        <w:t xml:space="preserve"> 14.1VC9 pour interpréter le </w:t>
+      </w:r>
+      <w:proofErr w:type="spellStart"/>
+      <w:r>
+        <w:t>php</w:t>
+      </w:r>
+      <w:proofErr w:type="spellEnd"/>
+      <w:r>
+        <w:t>. C’est deux logiciels sont ceux qu’on utilise à l’école je suis donc familiariser avec.</w:t>
+      </w:r>
+    </w:p>
+    <w:p>
+      <w:r>
+        <w:t xml:space="preserve">Pour la documentation j’ai utilisé Microsoft Word et Excel pour le texte et le planning et </w:t>
+      </w:r>
+      <w:proofErr w:type="spellStart"/>
+      <w:r>
+        <w:t>balsamiq</w:t>
+      </w:r>
+      <w:proofErr w:type="spellEnd"/>
+      <w:r>
+        <w:t xml:space="preserve"> pour les maquettes. </w:t>
+      </w:r>
+    </w:p>
+    <w:p>
+      <w:r>
+        <w:t xml:space="preserve">Pour le design de mon site j’ai utilisé un </w:t>
+      </w:r>
+      <w:proofErr w:type="spellStart"/>
+      <w:r>
+        <w:t>framework</w:t>
+      </w:r>
+      <w:proofErr w:type="spellEnd"/>
+      <w:r>
+        <w:t xml:space="preserve"> CSS qui s’appelle </w:t>
+      </w:r>
+      <w:proofErr w:type="spellStart"/>
+      <w:r>
+        <w:t>bootstrap</w:t>
+      </w:r>
+      <w:proofErr w:type="spellEnd"/>
+      <w:r>
+        <w:t xml:space="preserve"> la V4.</w:t>
+      </w:r>
+    </w:p>
+    <w:p>
+      <w:r>
+        <w:br w:type="page"/>
+      </w:r>
+    </w:p>
+    <w:p/>
+    <w:p>
+      <w:pPr>
+        <w:pStyle w:val="Titre1"/>
+      </w:pPr>
+      <w:bookmarkStart w:id="19" w:name="_Toc484699300"/>
+      <w:r>
+        <w:t>Analyse Organique</w:t>
+      </w:r>
       <w:bookmarkEnd w:id="19"/>
     </w:p>
     <w:p>
-      <w:r>
-        <w:t xml:space="preserve">Pour le développement j’ai utilisé </w:t>
-      </w:r>
-      <w:proofErr w:type="spellStart"/>
-      <w:r>
-        <w:t>NetBeans</w:t>
-      </w:r>
-      <w:proofErr w:type="spellEnd"/>
-      <w:r>
-        <w:t xml:space="preserve"> et </w:t>
-      </w:r>
-      <w:proofErr w:type="spellStart"/>
-      <w:r>
-        <w:t>EasyPHP</w:t>
-      </w:r>
-      <w:proofErr w:type="spellEnd"/>
-      <w:r>
-        <w:t xml:space="preserve"> 14.1VC9 pour interpréter le </w:t>
-      </w:r>
-      <w:proofErr w:type="spellStart"/>
-      <w:r>
-        <w:t>php</w:t>
-      </w:r>
-      <w:proofErr w:type="spellEnd"/>
-      <w:r>
-        <w:t>. C’est deux logiciels sont ceux qu’on utilise à l’école je suis donc familiariser avec.</w:t>
-      </w:r>
-    </w:p>
-    <w:p>
-      <w:r>
-        <w:t xml:space="preserve">Pour la documentation j’ai utilisé Microsoft Word et Excel pour le texte et le planning et </w:t>
-      </w:r>
-      <w:proofErr w:type="spellStart"/>
-      <w:r>
-        <w:t>balsamiq</w:t>
-      </w:r>
-      <w:proofErr w:type="spellEnd"/>
-      <w:r>
-        <w:t xml:space="preserve"> pour les maquettes. </w:t>
-      </w:r>
-    </w:p>
-    <w:p>
-      <w:r>
-        <w:t xml:space="preserve">Pour le design de mon site j’ai utilisé un </w:t>
-      </w:r>
-      <w:proofErr w:type="spellStart"/>
-      <w:r>
-        <w:t>framework</w:t>
-      </w:r>
-      <w:proofErr w:type="spellEnd"/>
-      <w:r>
-        <w:t xml:space="preserve"> CSS qui s’appelle </w:t>
-      </w:r>
-      <w:proofErr w:type="spellStart"/>
-      <w:r>
-        <w:t>bootstrap</w:t>
-      </w:r>
-      <w:proofErr w:type="spellEnd"/>
-      <w:r>
-        <w:t xml:space="preserve"> la V4.</w:t>
-      </w:r>
-    </w:p>
-    <w:p>
-      <w:r>
-        <w:br w:type="page"/>
-      </w:r>
-    </w:p>
-    <w:p/>
-    <w:p>
-      <w:pPr>
-        <w:pStyle w:val="Titre1"/>
-      </w:pPr>
-      <w:bookmarkStart w:id="20" w:name="_Toc484699300"/>
-      <w:r>
-        <w:t>Analyse Organique</w:t>
+      <w:pPr>
+        <w:pStyle w:val="Titre2"/>
+      </w:pPr>
+      <w:bookmarkStart w:id="20" w:name="_Toc484699301"/>
+      <w:r>
+        <w:t>Modèle conceptuel</w:t>
       </w:r>
       <w:bookmarkEnd w:id="20"/>
-    </w:p>
-    <w:p>
-      <w:pPr>
-        <w:pStyle w:val="Titre2"/>
-      </w:pPr>
-      <w:bookmarkStart w:id="21" w:name="_Toc484699301"/>
-      <w:r>
-        <w:t>Modèle conceptuel</w:t>
-      </w:r>
-      <w:bookmarkEnd w:id="21"/>
     </w:p>
     <w:p>
       <w:pPr>
@@ -4013,7 +4005,7 @@
       <w:r>
         <w:fldChar w:fldCharType="separate"/>
       </w:r>
-      <w:bookmarkStart w:id="22" w:name="_Toc484683447"/>
+      <w:bookmarkStart w:id="21" w:name="_Toc484683447"/>
       <w:r>
         <w:rPr>
           <w:noProof/>
@@ -4029,7 +4021,7 @@
       <w:r>
         <w:t xml:space="preserve"> MCD de départ</w:t>
       </w:r>
-      <w:bookmarkEnd w:id="22"/>
+      <w:bookmarkEnd w:id="21"/>
     </w:p>
     <w:p>
       <w:pPr>
@@ -4092,7 +4084,7 @@
       <w:r>
         <w:fldChar w:fldCharType="separate"/>
       </w:r>
-      <w:bookmarkStart w:id="23" w:name="_Toc484683448"/>
+      <w:bookmarkStart w:id="22" w:name="_Toc484683448"/>
       <w:r>
         <w:rPr>
           <w:noProof/>
@@ -4108,7 +4100,7 @@
       <w:r>
         <w:t xml:space="preserve"> MCD actuel</w:t>
       </w:r>
-      <w:bookmarkEnd w:id="23"/>
+      <w:bookmarkEnd w:id="22"/>
     </w:p>
     <w:p>
       <w:r>
@@ -4141,12 +4133,12 @@
       <w:pPr>
         <w:pStyle w:val="Titre2"/>
       </w:pPr>
-      <w:bookmarkStart w:id="24" w:name="_Toc484699302"/>
+      <w:bookmarkStart w:id="23" w:name="_Toc484699302"/>
       <w:r>
         <w:lastRenderedPageBreak/>
         <w:t>Fonctionnement détaillé</w:t>
       </w:r>
-      <w:bookmarkEnd w:id="24"/>
+      <w:bookmarkEnd w:id="23"/>
     </w:p>
     <w:p>
       <w:pPr>
@@ -4421,14 +4413,14 @@
       <w:pPr>
         <w:pStyle w:val="Titre2"/>
       </w:pPr>
-      <w:bookmarkStart w:id="25" w:name="_Toc484699303"/>
+      <w:bookmarkStart w:id="24" w:name="_Toc484699303"/>
       <w:r>
         <w:t>A</w:t>
       </w:r>
       <w:r>
         <w:t>rborescence</w:t>
       </w:r>
-      <w:bookmarkEnd w:id="25"/>
+      <w:bookmarkEnd w:id="24"/>
     </w:p>
     <w:p>
       <w:r>
@@ -4562,8 +4554,50 @@
           <w:numId w:val="6"/>
         </w:numPr>
       </w:pPr>
-      <w:r>
-        <w:t>etc.</w:t>
+      <w:proofErr w:type="spellStart"/>
+      <w:r>
+        <w:t>pagefilm.php</w:t>
+      </w:r>
+      <w:proofErr w:type="spellEnd"/>
+    </w:p>
+    <w:p>
+      <w:pPr>
+        <w:pStyle w:val="Paragraphedeliste"/>
+        <w:numPr>
+          <w:ilvl w:val="1"/>
+          <w:numId w:val="6"/>
+        </w:numPr>
+      </w:pPr>
+      <w:proofErr w:type="spellStart"/>
+      <w:r>
+        <w:t>liste.php</w:t>
+      </w:r>
+      <w:proofErr w:type="spellEnd"/>
+    </w:p>
+    <w:p>
+      <w:pPr>
+        <w:pStyle w:val="Paragraphedeliste"/>
+        <w:numPr>
+          <w:ilvl w:val="1"/>
+          <w:numId w:val="12"/>
+        </w:numPr>
+      </w:pPr>
+      <w:proofErr w:type="spellStart"/>
+      <w:r>
+        <w:t>css</w:t>
+      </w:r>
+      <w:proofErr w:type="spellEnd"/>
+    </w:p>
+    <w:p>
+      <w:pPr>
+        <w:pStyle w:val="Paragraphedeliste"/>
+        <w:numPr>
+          <w:ilvl w:val="2"/>
+          <w:numId w:val="13"/>
+        </w:numPr>
+      </w:pPr>
+      <w:r>
+        <w:t>maCss.css</w:t>
       </w:r>
     </w:p>
     <w:p>
@@ -4574,6 +4608,8 @@
           <w:numId w:val="7"/>
         </w:numPr>
       </w:pPr>
+      <w:bookmarkStart w:id="25" w:name="_GoBack"/>
+      <w:bookmarkEnd w:id="25"/>
       <w:proofErr w:type="spellStart"/>
       <w:r>
         <w:t>img</w:t>
@@ -4699,6 +4735,7 @@
     </w:p>
     <w:p>
       <w:r>
+        <w:lastRenderedPageBreak/>
         <w:t>Ceci est ma fonction qui me permet de faire une recherche de film par son titre. La fonction prend en paramètre un titre de film à rechercher. Ensuite je vais créer l’url à laquelle je fais la requête en transformant le titre pour qu’il soit compatible dans l’url. Après on a les paramètres de l’api :</w:t>
       </w:r>
     </w:p>
@@ -4711,7 +4748,6 @@
         </w:numPr>
       </w:pPr>
       <w:r>
-        <w:lastRenderedPageBreak/>
         <w:t>« </w:t>
       </w:r>
       <w:r>
@@ -5151,7 +5187,11 @@
               <w:t xml:space="preserve">Cliquer sur le bouton se connecter </w:t>
             </w:r>
             <w:r>
-              <w:t xml:space="preserve">qui se trouve sur la </w:t>
+              <w:t xml:space="preserve">qui se trouve sur </w:t>
+            </w:r>
+            <w:r>
+              <w:lastRenderedPageBreak/>
+              <w:t xml:space="preserve">la </w:t>
             </w:r>
             <w:proofErr w:type="spellStart"/>
             <w:r>
@@ -5166,6 +5206,7 @@
           </w:tcPr>
           <w:p>
             <w:r>
+              <w:lastRenderedPageBreak/>
               <w:t>Je suis redirigé sur la page de connexion</w:t>
             </w:r>
           </w:p>
@@ -5184,6 +5225,7 @@
           </w:tcPr>
           <w:p>
             <w:r>
+              <w:lastRenderedPageBreak/>
               <w:t>T2</w:t>
             </w:r>
           </w:p>
@@ -5237,11 +5279,7 @@
           </w:tcPr>
           <w:p>
             <w:r>
-              <w:t xml:space="preserve">Cliquer sur accueil s’inscrire </w:t>
-            </w:r>
-            <w:r>
-              <w:lastRenderedPageBreak/>
-              <w:t xml:space="preserve">qui se trouve sur la </w:t>
+              <w:t xml:space="preserve">Cliquer sur accueil s’inscrire qui se trouve sur la </w:t>
             </w:r>
             <w:proofErr w:type="spellStart"/>
             <w:r>
@@ -5256,12 +5294,7 @@
           </w:tcPr>
           <w:p>
             <w:r>
-              <w:lastRenderedPageBreak/>
-              <w:t xml:space="preserve">Je suis redirigé sur la </w:t>
-            </w:r>
-            <w:r>
-              <w:lastRenderedPageBreak/>
-              <w:t>page d’accueil</w:t>
+              <w:t>Je suis redirigé sur la page d’accueil</w:t>
             </w:r>
           </w:p>
         </w:tc>
@@ -5279,7 +5312,6 @@
           </w:tcPr>
           <w:p>
             <w:r>
-              <w:lastRenderedPageBreak/>
               <w:t>T4</w:t>
             </w:r>
           </w:p>
@@ -5869,6 +5901,7 @@
           </w:tcPr>
           <w:p>
             <w:r>
+              <w:lastRenderedPageBreak/>
               <w:t>T18</w:t>
             </w:r>
           </w:p>
@@ -5923,11 +5956,7 @@
               <w:t>En étant connecté j</w:t>
             </w:r>
             <w:r>
-              <w:t xml:space="preserve">e clique </w:t>
-            </w:r>
-            <w:r>
-              <w:lastRenderedPageBreak/>
-              <w:t xml:space="preserve">sur le bouton de suppression d’un film de </w:t>
+              <w:t xml:space="preserve">e clique sur le bouton de suppression d’un film de </w:t>
             </w:r>
             <w:r>
               <w:t xml:space="preserve">ma </w:t>
@@ -5943,7 +5972,6 @@
           </w:tcPr>
           <w:p>
             <w:r>
-              <w:lastRenderedPageBreak/>
               <w:t>Le film a changé de liste</w:t>
             </w:r>
           </w:p>
@@ -5962,7 +5990,6 @@
           </w:tcPr>
           <w:p>
             <w:r>
-              <w:lastRenderedPageBreak/>
               <w:t>T20</w:t>
             </w:r>
           </w:p>
@@ -7191,7 +7218,7 @@
                 <w:bCs/>
                 <w:noProof/>
               </w:rPr>
-              <w:t>1</w:t>
+              <w:t>10</w:t>
             </w:r>
             <w:r>
               <w:rPr>
@@ -7272,7 +7299,7 @@
       <w:rPr>
         <w:noProof/>
       </w:rPr>
-      <w:t>08.06.2017</w:t>
+      <w:t>13.06.2017</w:t>
     </w:r>
     <w:r>
       <w:fldChar w:fldCharType="end"/>
@@ -7443,6 +7470,119 @@
     </w:lvl>
   </w:abstractNum>
   <w:abstractNum w:abstractNumId="1">
+    <w:nsid w:val="22BD6C16"/>
+    <w:multiLevelType w:val="hybridMultilevel"/>
+    <w:tmpl w:val="A1D85144"/>
+    <w:lvl w:ilvl="0" w:tplc="100C000B">
+      <w:start w:val="1"/>
+      <w:numFmt w:val="bullet"/>
+      <w:lvlText w:val=""/>
+      <w:lvlJc w:val="left"/>
+      <w:pPr>
+        <w:ind w:left="720" w:hanging="360"/>
+      </w:pPr>
+      <w:rPr>
+        <w:rFonts w:ascii="Wingdings" w:hAnsi="Wingdings" w:hint="default"/>
+      </w:rPr>
+    </w:lvl>
+    <w:lvl w:ilvl="1" w:tplc="100C000B">
+      <w:start w:val="1"/>
+      <w:numFmt w:val="bullet"/>
+      <w:lvlText w:val=""/>
+      <w:lvlJc w:val="left"/>
+      <w:pPr>
+        <w:ind w:left="1440" w:hanging="360"/>
+      </w:pPr>
+      <w:rPr>
+        <w:rFonts w:ascii="Wingdings" w:hAnsi="Wingdings" w:hint="default"/>
+      </w:rPr>
+    </w:lvl>
+    <w:lvl w:ilvl="2" w:tplc="100C0003">
+      <w:start w:val="1"/>
+      <w:numFmt w:val="bullet"/>
+      <w:lvlText w:val="o"/>
+      <w:lvlJc w:val="left"/>
+      <w:pPr>
+        <w:ind w:left="2160" w:hanging="360"/>
+      </w:pPr>
+      <w:rPr>
+        <w:rFonts w:ascii="Courier New" w:hAnsi="Courier New" w:cs="Courier New" w:hint="default"/>
+      </w:rPr>
+    </w:lvl>
+    <w:lvl w:ilvl="3" w:tplc="100C0001" w:tentative="1">
+      <w:start w:val="1"/>
+      <w:numFmt w:val="bullet"/>
+      <w:lvlText w:val=""/>
+      <w:lvlJc w:val="left"/>
+      <w:pPr>
+        <w:ind w:left="2880" w:hanging="360"/>
+      </w:pPr>
+      <w:rPr>
+        <w:rFonts w:ascii="Symbol" w:hAnsi="Symbol" w:hint="default"/>
+      </w:rPr>
+    </w:lvl>
+    <w:lvl w:ilvl="4" w:tplc="100C0003" w:tentative="1">
+      <w:start w:val="1"/>
+      <w:numFmt w:val="bullet"/>
+      <w:lvlText w:val="o"/>
+      <w:lvlJc w:val="left"/>
+      <w:pPr>
+        <w:ind w:left="3600" w:hanging="360"/>
+      </w:pPr>
+      <w:rPr>
+        <w:rFonts w:ascii="Courier New" w:hAnsi="Courier New" w:cs="Courier New" w:hint="default"/>
+      </w:rPr>
+    </w:lvl>
+    <w:lvl w:ilvl="5" w:tplc="100C0005" w:tentative="1">
+      <w:start w:val="1"/>
+      <w:numFmt w:val="bullet"/>
+      <w:lvlText w:val=""/>
+      <w:lvlJc w:val="left"/>
+      <w:pPr>
+        <w:ind w:left="4320" w:hanging="360"/>
+      </w:pPr>
+      <w:rPr>
+        <w:rFonts w:ascii="Wingdings" w:hAnsi="Wingdings" w:hint="default"/>
+      </w:rPr>
+    </w:lvl>
+    <w:lvl w:ilvl="6" w:tplc="100C0001" w:tentative="1">
+      <w:start w:val="1"/>
+      <w:numFmt w:val="bullet"/>
+      <w:lvlText w:val=""/>
+      <w:lvlJc w:val="left"/>
+      <w:pPr>
+        <w:ind w:left="5040" w:hanging="360"/>
+      </w:pPr>
+      <w:rPr>
+        <w:rFonts w:ascii="Symbol" w:hAnsi="Symbol" w:hint="default"/>
+      </w:rPr>
+    </w:lvl>
+    <w:lvl w:ilvl="7" w:tplc="100C0003" w:tentative="1">
+      <w:start w:val="1"/>
+      <w:numFmt w:val="bullet"/>
+      <w:lvlText w:val="o"/>
+      <w:lvlJc w:val="left"/>
+      <w:pPr>
+        <w:ind w:left="5760" w:hanging="360"/>
+      </w:pPr>
+      <w:rPr>
+        <w:rFonts w:ascii="Courier New" w:hAnsi="Courier New" w:cs="Courier New" w:hint="default"/>
+      </w:rPr>
+    </w:lvl>
+    <w:lvl w:ilvl="8" w:tplc="100C0005" w:tentative="1">
+      <w:start w:val="1"/>
+      <w:numFmt w:val="bullet"/>
+      <w:lvlText w:val=""/>
+      <w:lvlJc w:val="left"/>
+      <w:pPr>
+        <w:ind w:left="6480" w:hanging="360"/>
+      </w:pPr>
+      <w:rPr>
+        <w:rFonts w:ascii="Wingdings" w:hAnsi="Wingdings" w:hint="default"/>
+      </w:rPr>
+    </w:lvl>
+  </w:abstractNum>
+  <w:abstractNum w:abstractNumId="2">
     <w:nsid w:val="23BB0908"/>
     <w:multiLevelType w:val="hybridMultilevel"/>
     <w:tmpl w:val="3CC47E30"/>
@@ -7555,7 +7695,7 @@
       </w:rPr>
     </w:lvl>
   </w:abstractNum>
-  <w:abstractNum w:abstractNumId="2">
+  <w:abstractNum w:abstractNumId="3">
     <w:nsid w:val="28DB0614"/>
     <w:multiLevelType w:val="hybridMultilevel"/>
     <w:tmpl w:val="DF267690"/>
@@ -7668,7 +7808,7 @@
       </w:rPr>
     </w:lvl>
   </w:abstractNum>
-  <w:abstractNum w:abstractNumId="3">
+  <w:abstractNum w:abstractNumId="4">
     <w:nsid w:val="2BF51EF8"/>
     <w:multiLevelType w:val="multilevel"/>
     <w:tmpl w:val="100C001F"/>
@@ -7754,7 +7894,7 @@
       </w:pPr>
     </w:lvl>
   </w:abstractNum>
-  <w:abstractNum w:abstractNumId="4">
+  <w:abstractNum w:abstractNumId="5">
     <w:nsid w:val="2EC15623"/>
     <w:multiLevelType w:val="hybridMultilevel"/>
     <w:tmpl w:val="A4E42A90"/>
@@ -7867,7 +8007,120 @@
       </w:rPr>
     </w:lvl>
   </w:abstractNum>
-  <w:abstractNum w:abstractNumId="5">
+  <w:abstractNum w:abstractNumId="6">
+    <w:nsid w:val="32B87A3D"/>
+    <w:multiLevelType w:val="hybridMultilevel"/>
+    <w:tmpl w:val="899CCC36"/>
+    <w:lvl w:ilvl="0" w:tplc="100C000B">
+      <w:start w:val="1"/>
+      <w:numFmt w:val="bullet"/>
+      <w:lvlText w:val=""/>
+      <w:lvlJc w:val="left"/>
+      <w:pPr>
+        <w:ind w:left="720" w:hanging="360"/>
+      </w:pPr>
+      <w:rPr>
+        <w:rFonts w:ascii="Wingdings" w:hAnsi="Wingdings" w:hint="default"/>
+      </w:rPr>
+    </w:lvl>
+    <w:lvl w:ilvl="1" w:tplc="100C000B">
+      <w:start w:val="1"/>
+      <w:numFmt w:val="bullet"/>
+      <w:lvlText w:val=""/>
+      <w:lvlJc w:val="left"/>
+      <w:pPr>
+        <w:ind w:left="1440" w:hanging="360"/>
+      </w:pPr>
+      <w:rPr>
+        <w:rFonts w:ascii="Wingdings" w:hAnsi="Wingdings" w:hint="default"/>
+      </w:rPr>
+    </w:lvl>
+    <w:lvl w:ilvl="2" w:tplc="100C0005">
+      <w:start w:val="1"/>
+      <w:numFmt w:val="bullet"/>
+      <w:lvlText w:val=""/>
+      <w:lvlJc w:val="left"/>
+      <w:pPr>
+        <w:ind w:left="2160" w:hanging="360"/>
+      </w:pPr>
+      <w:rPr>
+        <w:rFonts w:ascii="Wingdings" w:hAnsi="Wingdings" w:hint="default"/>
+      </w:rPr>
+    </w:lvl>
+    <w:lvl w:ilvl="3" w:tplc="100C0001" w:tentative="1">
+      <w:start w:val="1"/>
+      <w:numFmt w:val="bullet"/>
+      <w:lvlText w:val=""/>
+      <w:lvlJc w:val="left"/>
+      <w:pPr>
+        <w:ind w:left="2880" w:hanging="360"/>
+      </w:pPr>
+      <w:rPr>
+        <w:rFonts w:ascii="Symbol" w:hAnsi="Symbol" w:hint="default"/>
+      </w:rPr>
+    </w:lvl>
+    <w:lvl w:ilvl="4" w:tplc="100C0003" w:tentative="1">
+      <w:start w:val="1"/>
+      <w:numFmt w:val="bullet"/>
+      <w:lvlText w:val="o"/>
+      <w:lvlJc w:val="left"/>
+      <w:pPr>
+        <w:ind w:left="3600" w:hanging="360"/>
+      </w:pPr>
+      <w:rPr>
+        <w:rFonts w:ascii="Courier New" w:hAnsi="Courier New" w:cs="Courier New" w:hint="default"/>
+      </w:rPr>
+    </w:lvl>
+    <w:lvl w:ilvl="5" w:tplc="100C0005" w:tentative="1">
+      <w:start w:val="1"/>
+      <w:numFmt w:val="bullet"/>
+      <w:lvlText w:val=""/>
+      <w:lvlJc w:val="left"/>
+      <w:pPr>
+        <w:ind w:left="4320" w:hanging="360"/>
+      </w:pPr>
+      <w:rPr>
+        <w:rFonts w:ascii="Wingdings" w:hAnsi="Wingdings" w:hint="default"/>
+      </w:rPr>
+    </w:lvl>
+    <w:lvl w:ilvl="6" w:tplc="100C0001" w:tentative="1">
+      <w:start w:val="1"/>
+      <w:numFmt w:val="bullet"/>
+      <w:lvlText w:val=""/>
+      <w:lvlJc w:val="left"/>
+      <w:pPr>
+        <w:ind w:left="5040" w:hanging="360"/>
+      </w:pPr>
+      <w:rPr>
+        <w:rFonts w:ascii="Symbol" w:hAnsi="Symbol" w:hint="default"/>
+      </w:rPr>
+    </w:lvl>
+    <w:lvl w:ilvl="7" w:tplc="100C0003" w:tentative="1">
+      <w:start w:val="1"/>
+      <w:numFmt w:val="bullet"/>
+      <w:lvlText w:val="o"/>
+      <w:lvlJc w:val="left"/>
+      <w:pPr>
+        <w:ind w:left="5760" w:hanging="360"/>
+      </w:pPr>
+      <w:rPr>
+        <w:rFonts w:ascii="Courier New" w:hAnsi="Courier New" w:cs="Courier New" w:hint="default"/>
+      </w:rPr>
+    </w:lvl>
+    <w:lvl w:ilvl="8" w:tplc="100C0005" w:tentative="1">
+      <w:start w:val="1"/>
+      <w:numFmt w:val="bullet"/>
+      <w:lvlText w:val=""/>
+      <w:lvlJc w:val="left"/>
+      <w:pPr>
+        <w:ind w:left="6480" w:hanging="360"/>
+      </w:pPr>
+      <w:rPr>
+        <w:rFonts w:ascii="Wingdings" w:hAnsi="Wingdings" w:hint="default"/>
+      </w:rPr>
+    </w:lvl>
+  </w:abstractNum>
+  <w:abstractNum w:abstractNumId="7">
     <w:nsid w:val="3B6B4484"/>
     <w:multiLevelType w:val="hybridMultilevel"/>
     <w:tmpl w:val="621E8502"/>
@@ -7980,7 +8233,7 @@
       </w:rPr>
     </w:lvl>
   </w:abstractNum>
-  <w:abstractNum w:abstractNumId="6">
+  <w:abstractNum w:abstractNumId="8">
     <w:nsid w:val="40B64FC6"/>
     <w:multiLevelType w:val="hybridMultilevel"/>
     <w:tmpl w:val="30AED7C0"/>
@@ -8093,7 +8346,7 @@
       </w:rPr>
     </w:lvl>
   </w:abstractNum>
-  <w:abstractNum w:abstractNumId="7">
+  <w:abstractNum w:abstractNumId="9">
     <w:nsid w:val="4AAF6FA8"/>
     <w:multiLevelType w:val="multilevel"/>
     <w:tmpl w:val="100C0025"/>
@@ -8188,7 +8441,7 @@
       </w:pPr>
     </w:lvl>
   </w:abstractNum>
-  <w:abstractNum w:abstractNumId="8">
+  <w:abstractNum w:abstractNumId="10">
     <w:nsid w:val="545B761D"/>
     <w:multiLevelType w:val="hybridMultilevel"/>
     <w:tmpl w:val="EE2CB728"/>
@@ -8301,7 +8554,7 @@
       </w:rPr>
     </w:lvl>
   </w:abstractNum>
-  <w:abstractNum w:abstractNumId="9">
+  <w:abstractNum w:abstractNumId="11">
     <w:nsid w:val="5C016269"/>
     <w:multiLevelType w:val="hybridMultilevel"/>
     <w:tmpl w:val="64DA89A6"/>
@@ -8414,7 +8667,7 @@
       </w:rPr>
     </w:lvl>
   </w:abstractNum>
-  <w:abstractNum w:abstractNumId="10">
+  <w:abstractNum w:abstractNumId="12">
     <w:nsid w:val="70570C3A"/>
     <w:multiLevelType w:val="multilevel"/>
     <w:tmpl w:val="100C001F"/>
@@ -8501,37 +8754,43 @@
     </w:lvl>
   </w:abstractNum>
   <w:num w:numId="1">
+    <w:abstractNumId w:val="12"/>
+  </w:num>
+  <w:num w:numId="2">
+    <w:abstractNumId w:val="4"/>
+  </w:num>
+  <w:num w:numId="3">
+    <w:abstractNumId w:val="9"/>
+  </w:num>
+  <w:num w:numId="4">
     <w:abstractNumId w:val="10"/>
   </w:num>
-  <w:num w:numId="2">
+  <w:num w:numId="5">
     <w:abstractNumId w:val="3"/>
   </w:num>
-  <w:num w:numId="3">
-    <w:abstractNumId w:val="7"/>
+  <w:num w:numId="6">
+    <w:abstractNumId w:val="11"/>
   </w:num>
-  <w:num w:numId="4">
+  <w:num w:numId="7">
+    <w:abstractNumId w:val="5"/>
+  </w:num>
+  <w:num w:numId="8">
+    <w:abstractNumId w:val="2"/>
+  </w:num>
+  <w:num w:numId="9">
     <w:abstractNumId w:val="8"/>
   </w:num>
-  <w:num w:numId="5">
-    <w:abstractNumId w:val="2"/>
-  </w:num>
-  <w:num w:numId="6">
-    <w:abstractNumId w:val="9"/>
-  </w:num>
-  <w:num w:numId="7">
-    <w:abstractNumId w:val="4"/>
-  </w:num>
-  <w:num w:numId="8">
-    <w:abstractNumId w:val="1"/>
-  </w:num>
-  <w:num w:numId="9">
-    <w:abstractNumId w:val="6"/>
-  </w:num>
   <w:num w:numId="10">
-    <w:abstractNumId w:val="5"/>
+    <w:abstractNumId w:val="7"/>
   </w:num>
   <w:num w:numId="11">
     <w:abstractNumId w:val="0"/>
+  </w:num>
+  <w:num w:numId="12">
+    <w:abstractNumId w:val="6"/>
+  </w:num>
+  <w:num w:numId="13">
+    <w:abstractNumId w:val="1"/>
   </w:num>
 </w:numbering>
 </file>
@@ -10575,7 +10834,7 @@
 </file>
 
 <file path=customXml/itemProps2.xml><?xml version="1.0" encoding="utf-8"?>
-<ds:datastoreItem xmlns:ds="http://schemas.openxmlformats.org/officeDocument/2006/customXml" ds:itemID="{DE3A123E-CDEF-48A2-B29E-BE7E778784CF}">
+<ds:datastoreItem xmlns:ds="http://schemas.openxmlformats.org/officeDocument/2006/customXml" ds:itemID="{CB7AC9C8-BE03-4C43-9AA4-DA87D4F94AD5}">
   <ds:schemaRefs>
     <ds:schemaRef ds:uri="http://schemas.openxmlformats.org/officeDocument/2006/bibliography"/>
   </ds:schemaRefs>

</xml_diff>